<commit_message>
couple of policy section comments
</commit_message>
<xml_diff>
--- a/writing/TaiRobinson_openscience_comment_Frontiers_v2.2_TT_JR.docx
+++ b/writing/TaiRobinson_openscience_comment_Frontiers_v2.2_TT_JR.docx
@@ -4227,60 +4227,60 @@
           <w:sz w:val="24"/>
           <w:szCs w:val="24"/>
         </w:rPr>
-        <w:t xml:space="preserve"> from low, medium, and high </w:t>
-      </w:r>
-      <w:r>
-        <w:rPr>
-          <w:rFonts w:ascii="Times New Roman" w:eastAsia="Times New Roman" w:hAnsi="Times New Roman" w:cs="Times New Roman"/>
-          <w:sz w:val="24"/>
-          <w:szCs w:val="24"/>
-        </w:rPr>
-        <w:t xml:space="preserve">ranked </w:t>
-      </w:r>
-      <w:r>
-        <w:rPr>
-          <w:rFonts w:ascii="Times New Roman" w:eastAsia="Times New Roman" w:hAnsi="Times New Roman" w:cs="Times New Roman"/>
-          <w:sz w:val="24"/>
-          <w:szCs w:val="24"/>
-        </w:rPr>
-        <w:t>journals</w:t>
-      </w:r>
-      <w:r>
-        <w:rPr>
-          <w:rFonts w:ascii="Times New Roman" w:eastAsia="Times New Roman" w:hAnsi="Times New Roman" w:cs="Times New Roman"/>
-          <w:sz w:val="24"/>
-          <w:szCs w:val="24"/>
-        </w:rPr>
         <w:t xml:space="preserve"> </w:t>
       </w:r>
-      <w:commentRangeStart w:id="116"/>
-      <w:commentRangeStart w:id="117"/>
-      <w:r>
-        <w:rPr>
-          <w:rFonts w:ascii="Times New Roman" w:eastAsia="Times New Roman" w:hAnsi="Times New Roman" w:cs="Times New Roman"/>
-          <w:sz w:val="24"/>
-          <w:szCs w:val="24"/>
-        </w:rPr>
-        <w:t>(&lt;</w:t>
-      </w:r>
-      <w:r>
-        <w:rPr>
-          <w:rFonts w:ascii="Times New Roman" w:eastAsia="Times New Roman" w:hAnsi="Times New Roman" w:cs="Times New Roman"/>
-          <w:sz w:val="24"/>
-          <w:szCs w:val="24"/>
-        </w:rPr>
-        <w:t xml:space="preserve"> 2.</w:t>
-      </w:r>
-      <w:ins w:id="118" w:author="James Robinson" w:date="2018-08-01T14:40:00Z">
-        <w:r>
-          <w:rPr>
-            <w:rFonts w:ascii="Times New Roman" w:eastAsia="Times New Roman" w:hAnsi="Times New Roman" w:cs="Times New Roman"/>
-            <w:sz w:val="24"/>
-            <w:szCs w:val="24"/>
-          </w:rPr>
-          <w:t>2</w:t>
-        </w:r>
-      </w:ins>
+      <w:del w:id="116" w:author="James Robinson" w:date="2018-08-07T12:40:00Z">
+        <w:r>
+          <w:rPr>
+            <w:rFonts w:ascii="Times New Roman" w:eastAsia="Times New Roman" w:hAnsi="Times New Roman" w:cs="Times New Roman"/>
+            <w:sz w:val="24"/>
+            <w:szCs w:val="24"/>
+          </w:rPr>
+          <w:delText xml:space="preserve">from low, medium, and high </w:delText>
+        </w:r>
+        <w:r>
+          <w:rPr>
+            <w:rFonts w:ascii="Times New Roman" w:eastAsia="Times New Roman" w:hAnsi="Times New Roman" w:cs="Times New Roman"/>
+            <w:sz w:val="24"/>
+            <w:szCs w:val="24"/>
+          </w:rPr>
+          <w:delText xml:space="preserve">ranked </w:delText>
+        </w:r>
+        <w:r>
+          <w:rPr>
+            <w:rFonts w:ascii="Times New Roman" w:eastAsia="Times New Roman" w:hAnsi="Times New Roman" w:cs="Times New Roman"/>
+            <w:sz w:val="24"/>
+            <w:szCs w:val="24"/>
+          </w:rPr>
+          <w:delText>journals</w:delText>
+        </w:r>
+        <w:r>
+          <w:rPr>
+            <w:rFonts w:ascii="Times New Roman" w:eastAsia="Times New Roman" w:hAnsi="Times New Roman" w:cs="Times New Roman"/>
+            <w:sz w:val="24"/>
+            <w:szCs w:val="24"/>
+          </w:rPr>
+          <w:delText xml:space="preserve"> </w:delText>
+        </w:r>
+        <w:commentRangeStart w:id="117"/>
+        <w:commentRangeStart w:id="118"/>
+        <w:r>
+          <w:rPr>
+            <w:rFonts w:ascii="Times New Roman" w:eastAsia="Times New Roman" w:hAnsi="Times New Roman" w:cs="Times New Roman"/>
+            <w:sz w:val="24"/>
+            <w:szCs w:val="24"/>
+          </w:rPr>
+          <w:delText>(&lt;</w:delText>
+        </w:r>
+        <w:r>
+          <w:rPr>
+            <w:rFonts w:ascii="Times New Roman" w:eastAsia="Times New Roman" w:hAnsi="Times New Roman" w:cs="Times New Roman"/>
+            <w:sz w:val="24"/>
+            <w:szCs w:val="24"/>
+          </w:rPr>
+          <w:delText xml:space="preserve"> 2.</w:delText>
+        </w:r>
+      </w:del>
       <w:del w:id="119" w:author="James Robinson" w:date="2018-08-01T14:40:00Z">
         <w:r>
           <w:rPr>
@@ -4291,494 +4291,512 @@
           <w:delText>7</w:delText>
         </w:r>
       </w:del>
-      <w:r>
-        <w:rPr>
-          <w:rFonts w:ascii="Times New Roman" w:eastAsia="Times New Roman" w:hAnsi="Times New Roman" w:cs="Times New Roman"/>
-          <w:sz w:val="24"/>
-          <w:szCs w:val="24"/>
-        </w:rPr>
-        <w:t xml:space="preserve"> JR</w:t>
-      </w:r>
-      <w:commentRangeEnd w:id="116"/>
+      <w:del w:id="120" w:author="James Robinson" w:date="2018-08-07T12:40:00Z">
+        <w:r>
+          <w:rPr>
+            <w:rFonts w:ascii="Times New Roman" w:eastAsia="Times New Roman" w:hAnsi="Times New Roman" w:cs="Times New Roman"/>
+            <w:sz w:val="24"/>
+            <w:szCs w:val="24"/>
+          </w:rPr>
+          <w:delText xml:space="preserve"> JR</w:delText>
+        </w:r>
+        <w:commentRangeEnd w:id="117"/>
+        <w:r>
+          <w:rPr>
+            <w:rStyle w:val="CommentReference"/>
+          </w:rPr>
+          <w:commentReference w:id="117"/>
+        </w:r>
+        <w:commentRangeEnd w:id="118"/>
+        <w:r>
+          <w:rPr>
+            <w:rStyle w:val="CommentReference"/>
+          </w:rPr>
+          <w:commentReference w:id="118"/>
+        </w:r>
+        <w:r>
+          <w:rPr>
+            <w:rFonts w:ascii="Times New Roman" w:eastAsia="Times New Roman" w:hAnsi="Times New Roman" w:cs="Times New Roman"/>
+            <w:sz w:val="24"/>
+            <w:szCs w:val="24"/>
+          </w:rPr>
+          <w:delText>)</w:delText>
+        </w:r>
+        <w:r>
+          <w:rPr>
+            <w:rFonts w:ascii="Times New Roman" w:eastAsia="Times New Roman" w:hAnsi="Times New Roman" w:cs="Times New Roman"/>
+            <w:sz w:val="24"/>
+            <w:szCs w:val="24"/>
+          </w:rPr>
+          <w:delText xml:space="preserve"> </w:delText>
+        </w:r>
+      </w:del>
+      <w:r>
+        <w:rPr>
+          <w:rFonts w:ascii="Times New Roman" w:eastAsia="Times New Roman" w:hAnsi="Times New Roman" w:cs="Times New Roman"/>
+          <w:sz w:val="24"/>
+          <w:szCs w:val="24"/>
+        </w:rPr>
+        <w:t>were communicated more frequently (Fig. 2b</w:t>
+      </w:r>
+      <w:r>
+        <w:rPr>
+          <w:rFonts w:ascii="Times New Roman" w:eastAsia="Times New Roman" w:hAnsi="Times New Roman" w:cs="Times New Roman"/>
+          <w:sz w:val="24"/>
+          <w:szCs w:val="24"/>
+        </w:rPr>
+        <w:t>-d</w:t>
+      </w:r>
+      <w:r>
+        <w:rPr>
+          <w:rFonts w:ascii="Times New Roman" w:eastAsia="Times New Roman" w:hAnsi="Times New Roman" w:cs="Times New Roman"/>
+          <w:sz w:val="24"/>
+          <w:szCs w:val="24"/>
+        </w:rPr>
+        <w:t xml:space="preserve">), likely due to those studies being accessible to non-academic audiences. </w:t>
+      </w:r>
+      <w:commentRangeStart w:id="121"/>
+      <w:r>
+        <w:rPr>
+          <w:rFonts w:ascii="Times New Roman" w:eastAsia="Times New Roman" w:hAnsi="Times New Roman" w:cs="Times New Roman"/>
+          <w:sz w:val="24"/>
+          <w:szCs w:val="24"/>
+        </w:rPr>
+        <w:t xml:space="preserve">Although </w:t>
+      </w:r>
+      <w:ins w:id="122" w:author="Travis Tai" w:date="2018-07-31T17:17:00Z">
+        <w:r>
+          <w:rPr>
+            <w:rFonts w:ascii="Times New Roman" w:eastAsia="Times New Roman" w:hAnsi="Times New Roman" w:cs="Times New Roman"/>
+            <w:sz w:val="24"/>
+            <w:szCs w:val="24"/>
+          </w:rPr>
+          <w:t xml:space="preserve">news </w:t>
+        </w:r>
+      </w:ins>
+      <w:r>
+        <w:rPr>
+          <w:rFonts w:ascii="Times New Roman" w:eastAsia="Times New Roman" w:hAnsi="Times New Roman" w:cs="Times New Roman"/>
+          <w:sz w:val="24"/>
+          <w:szCs w:val="24"/>
+        </w:rPr>
+        <w:t xml:space="preserve">reporting was higher for closed studies in </w:t>
+      </w:r>
+      <w:r>
+        <w:rPr>
+          <w:rFonts w:ascii="Times New Roman" w:eastAsia="Times New Roman" w:hAnsi="Times New Roman" w:cs="Times New Roman"/>
+          <w:sz w:val="24"/>
+          <w:szCs w:val="24"/>
+        </w:rPr>
+        <w:t>the highest</w:t>
+      </w:r>
+      <w:r>
+        <w:rPr>
+          <w:rFonts w:ascii="Times New Roman" w:eastAsia="Times New Roman" w:hAnsi="Times New Roman" w:cs="Times New Roman"/>
+          <w:sz w:val="24"/>
+          <w:szCs w:val="24"/>
+        </w:rPr>
+        <w:t>-</w:t>
+      </w:r>
+      <w:r>
+        <w:rPr>
+          <w:rFonts w:ascii="Times New Roman" w:eastAsia="Times New Roman" w:hAnsi="Times New Roman" w:cs="Times New Roman"/>
+          <w:sz w:val="24"/>
+          <w:szCs w:val="24"/>
+        </w:rPr>
+        <w:t>ranking</w:t>
+      </w:r>
+      <w:r>
+        <w:rPr>
+          <w:rFonts w:ascii="Times New Roman" w:eastAsia="Times New Roman" w:hAnsi="Times New Roman" w:cs="Times New Roman"/>
+          <w:sz w:val="24"/>
+          <w:szCs w:val="24"/>
+        </w:rPr>
+        <w:t xml:space="preserve"> journals</w:t>
+      </w:r>
+      <w:ins w:id="123" w:author="Travis Tai" w:date="2018-07-31T17:17:00Z">
+        <w:r>
+          <w:rPr>
+            <w:rFonts w:ascii="Times New Roman" w:eastAsia="Times New Roman" w:hAnsi="Times New Roman" w:cs="Times New Roman"/>
+            <w:sz w:val="24"/>
+            <w:szCs w:val="24"/>
+          </w:rPr>
+          <w:t xml:space="preserve"> (</w:t>
+        </w:r>
+      </w:ins>
+      <w:ins w:id="124" w:author="Travis Tai" w:date="2018-07-31T17:18:00Z">
+        <w:r>
+          <w:rPr>
+            <w:rFonts w:ascii="Times New Roman" w:eastAsia="Times New Roman" w:hAnsi="Times New Roman" w:cs="Times New Roman"/>
+            <w:sz w:val="24"/>
+            <w:szCs w:val="24"/>
+          </w:rPr>
+          <w:t>but</w:t>
+        </w:r>
+      </w:ins>
+      <w:ins w:id="125" w:author="Travis Tai" w:date="2018-07-31T17:17:00Z">
+        <w:r>
+          <w:rPr>
+            <w:rFonts w:ascii="Times New Roman" w:eastAsia="Times New Roman" w:hAnsi="Times New Roman" w:cs="Times New Roman"/>
+            <w:sz w:val="24"/>
+            <w:szCs w:val="24"/>
+          </w:rPr>
+          <w:t xml:space="preserve"> lower for Twitter mentions)</w:t>
+        </w:r>
+      </w:ins>
+      <w:r>
+        <w:rPr>
+          <w:rFonts w:ascii="Times New Roman" w:eastAsia="Times New Roman" w:hAnsi="Times New Roman" w:cs="Times New Roman"/>
+          <w:sz w:val="24"/>
+          <w:szCs w:val="24"/>
+        </w:rPr>
+        <w:t xml:space="preserve">, </w:t>
+      </w:r>
+      <w:r>
+        <w:rPr>
+          <w:rFonts w:ascii="Times New Roman" w:eastAsia="Times New Roman" w:hAnsi="Times New Roman" w:cs="Times New Roman"/>
+          <w:sz w:val="24"/>
+          <w:szCs w:val="24"/>
+        </w:rPr>
+        <w:t>those</w:t>
+      </w:r>
+      <w:r>
+        <w:rPr>
+          <w:rFonts w:ascii="Times New Roman" w:eastAsia="Times New Roman" w:hAnsi="Times New Roman" w:cs="Times New Roman"/>
+          <w:sz w:val="24"/>
+          <w:szCs w:val="24"/>
+        </w:rPr>
+        <w:t xml:space="preserve"> </w:t>
+      </w:r>
+      <w:r>
+        <w:rPr>
+          <w:rFonts w:ascii="Times New Roman" w:eastAsia="Times New Roman" w:hAnsi="Times New Roman" w:cs="Times New Roman"/>
+          <w:sz w:val="24"/>
+          <w:szCs w:val="24"/>
+        </w:rPr>
+        <w:t>studies are often promoted with academic press releases</w:t>
+      </w:r>
+      <w:r>
+        <w:rPr>
+          <w:rFonts w:ascii="Times New Roman" w:eastAsia="Times New Roman" w:hAnsi="Times New Roman" w:cs="Times New Roman"/>
+          <w:sz w:val="24"/>
+          <w:szCs w:val="24"/>
+        </w:rPr>
+        <w:t xml:space="preserve">. </w:t>
+      </w:r>
+      <w:r>
+        <w:rPr>
+          <w:rFonts w:ascii="Times New Roman" w:eastAsia="Times New Roman" w:hAnsi="Times New Roman" w:cs="Times New Roman"/>
+          <w:sz w:val="24"/>
+          <w:szCs w:val="24"/>
+        </w:rPr>
+        <w:t>Indeed, g</w:t>
+      </w:r>
+      <w:r>
+        <w:rPr>
+          <w:rFonts w:ascii="Times New Roman" w:eastAsia="Times New Roman" w:hAnsi="Times New Roman" w:cs="Times New Roman"/>
+          <w:sz w:val="24"/>
+          <w:szCs w:val="24"/>
+        </w:rPr>
+        <w:t xml:space="preserve">iven that </w:t>
+      </w:r>
+      <w:r>
+        <w:rPr>
+          <w:rFonts w:ascii="Times New Roman" w:eastAsia="Times New Roman" w:hAnsi="Times New Roman" w:cs="Times New Roman"/>
+          <w:sz w:val="24"/>
+          <w:szCs w:val="24"/>
+        </w:rPr>
+        <w:t>high</w:t>
+      </w:r>
+      <w:r>
+        <w:rPr>
+          <w:rFonts w:ascii="Times New Roman" w:eastAsia="Times New Roman" w:hAnsi="Times New Roman" w:cs="Times New Roman"/>
+          <w:sz w:val="24"/>
+          <w:szCs w:val="24"/>
+        </w:rPr>
+        <w:t>-</w:t>
+      </w:r>
+      <w:r>
+        <w:rPr>
+          <w:rFonts w:ascii="Times New Roman" w:eastAsia="Times New Roman" w:hAnsi="Times New Roman" w:cs="Times New Roman"/>
+          <w:sz w:val="24"/>
+          <w:szCs w:val="24"/>
+        </w:rPr>
+        <w:t>ranking</w:t>
+      </w:r>
+      <w:r>
+        <w:rPr>
+          <w:rFonts w:ascii="Times New Roman" w:eastAsia="Times New Roman" w:hAnsi="Times New Roman" w:cs="Times New Roman"/>
+          <w:sz w:val="24"/>
+          <w:szCs w:val="24"/>
+        </w:rPr>
+        <w:t xml:space="preserve"> journals are </w:t>
+      </w:r>
+      <w:r>
+        <w:rPr>
+          <w:rFonts w:ascii="Times New Roman" w:eastAsia="Times New Roman" w:hAnsi="Times New Roman" w:cs="Times New Roman"/>
+          <w:sz w:val="24"/>
+          <w:szCs w:val="24"/>
+        </w:rPr>
+        <w:t>typically</w:t>
+      </w:r>
+      <w:r>
+        <w:rPr>
+          <w:rFonts w:ascii="Times New Roman" w:eastAsia="Times New Roman" w:hAnsi="Times New Roman" w:cs="Times New Roman"/>
+          <w:sz w:val="24"/>
+          <w:szCs w:val="24"/>
+        </w:rPr>
+        <w:t xml:space="preserve"> closed access (e.g. </w:t>
+      </w:r>
+      <w:r>
+        <w:rPr>
+          <w:rFonts w:ascii="Times New Roman" w:eastAsia="Times New Roman" w:hAnsi="Times New Roman" w:cs="Times New Roman"/>
+          <w:i/>
+          <w:sz w:val="24"/>
+          <w:szCs w:val="24"/>
+        </w:rPr>
+        <w:t>Nature</w:t>
+      </w:r>
+      <w:r>
+        <w:rPr>
+          <w:rFonts w:ascii="Times New Roman" w:eastAsia="Times New Roman" w:hAnsi="Times New Roman" w:cs="Times New Roman"/>
+          <w:sz w:val="24"/>
+          <w:szCs w:val="24"/>
+        </w:rPr>
+        <w:t xml:space="preserve">, </w:t>
+      </w:r>
+      <w:r>
+        <w:rPr>
+          <w:rFonts w:ascii="Times New Roman" w:eastAsia="Times New Roman" w:hAnsi="Times New Roman" w:cs="Times New Roman"/>
+          <w:i/>
+          <w:sz w:val="24"/>
+          <w:szCs w:val="24"/>
+        </w:rPr>
+        <w:t>Science</w:t>
+      </w:r>
+      <w:r>
+        <w:rPr>
+          <w:rFonts w:ascii="Times New Roman" w:eastAsia="Times New Roman" w:hAnsi="Times New Roman" w:cs="Times New Roman"/>
+          <w:sz w:val="24"/>
+          <w:szCs w:val="24"/>
+        </w:rPr>
+        <w:t xml:space="preserve">), these patterns indicate that </w:t>
+      </w:r>
+      <w:r>
+        <w:rPr>
+          <w:rFonts w:ascii="Times New Roman" w:eastAsia="Times New Roman" w:hAnsi="Times New Roman" w:cs="Times New Roman"/>
+          <w:sz w:val="24"/>
+          <w:szCs w:val="24"/>
+        </w:rPr>
+        <w:t xml:space="preserve">the </w:t>
+      </w:r>
+      <w:r>
+        <w:rPr>
+          <w:rFonts w:ascii="Times New Roman" w:eastAsia="Times New Roman" w:hAnsi="Times New Roman" w:cs="Times New Roman"/>
+          <w:sz w:val="24"/>
+          <w:szCs w:val="24"/>
+        </w:rPr>
+        <w:t xml:space="preserve">most </w:t>
+      </w:r>
+      <w:r>
+        <w:rPr>
+          <w:rFonts w:ascii="Times New Roman" w:eastAsia="Times New Roman" w:hAnsi="Times New Roman" w:cs="Times New Roman"/>
+          <w:sz w:val="24"/>
+          <w:szCs w:val="24"/>
+        </w:rPr>
+        <w:t>widely</w:t>
+      </w:r>
+      <w:r>
+        <w:rPr>
+          <w:rFonts w:ascii="Times New Roman" w:eastAsia="Times New Roman" w:hAnsi="Times New Roman" w:cs="Times New Roman"/>
+          <w:sz w:val="24"/>
+          <w:szCs w:val="24"/>
+        </w:rPr>
+        <w:t>-reported research is kept behind paywalls, limiting public understanding and engagement of academic knowledge</w:t>
+      </w:r>
+      <w:r>
+        <w:rPr>
+          <w:rFonts w:ascii="Times New Roman" w:eastAsia="Times New Roman" w:hAnsi="Times New Roman" w:cs="Times New Roman"/>
+          <w:sz w:val="24"/>
+          <w:szCs w:val="24"/>
+        </w:rPr>
+        <w:t xml:space="preserve"> </w:t>
+      </w:r>
+      <w:r>
+        <w:rPr>
+          <w:rFonts w:ascii="Times New Roman" w:eastAsia="Times New Roman" w:hAnsi="Times New Roman" w:cs="Times New Roman"/>
+          <w:noProof/>
+          <w:sz w:val="24"/>
+          <w:szCs w:val="24"/>
+        </w:rPr>
+        <w:t>(Parker, 2013)</w:t>
+      </w:r>
+      <w:r>
+        <w:rPr>
+          <w:rFonts w:ascii="Times New Roman" w:eastAsia="Times New Roman" w:hAnsi="Times New Roman" w:cs="Times New Roman"/>
+          <w:sz w:val="24"/>
+          <w:szCs w:val="24"/>
+        </w:rPr>
+        <w:t>.</w:t>
+      </w:r>
+      <w:r>
+        <w:rPr>
+          <w:rFonts w:ascii="Times New Roman" w:eastAsia="Times New Roman" w:hAnsi="Times New Roman" w:cs="Times New Roman"/>
+          <w:i/>
+          <w:sz w:val="24"/>
+          <w:szCs w:val="24"/>
+        </w:rPr>
+        <w:t xml:space="preserve"> </w:t>
+      </w:r>
+      <w:commentRangeEnd w:id="121"/>
       <w:r>
         <w:rPr>
           <w:rStyle w:val="CommentReference"/>
         </w:rPr>
-        <w:commentReference w:id="116"/>
-      </w:r>
-      <w:commentRangeEnd w:id="117"/>
+        <w:commentReference w:id="121"/>
+      </w:r>
+      <w:r>
+        <w:rPr>
+          <w:rFonts w:ascii="Times New Roman" w:eastAsia="Times New Roman" w:hAnsi="Times New Roman" w:cs="Times New Roman"/>
+          <w:sz w:val="24"/>
+          <w:szCs w:val="24"/>
+        </w:rPr>
+        <w:t xml:space="preserve">Beyond mainstream media, </w:t>
+      </w:r>
+      <w:r>
+        <w:rPr>
+          <w:rFonts w:ascii="Times New Roman" w:eastAsia="Times New Roman" w:hAnsi="Times New Roman" w:cs="Times New Roman"/>
+          <w:sz w:val="24"/>
+          <w:szCs w:val="24"/>
+        </w:rPr>
+        <w:t>higher</w:t>
+      </w:r>
+      <w:r>
+        <w:rPr>
+          <w:rFonts w:ascii="Times New Roman" w:eastAsia="Times New Roman" w:hAnsi="Times New Roman" w:cs="Times New Roman"/>
+          <w:sz w:val="24"/>
+          <w:szCs w:val="24"/>
+        </w:rPr>
+        <w:t xml:space="preserve"> </w:t>
+      </w:r>
+      <w:r>
+        <w:rPr>
+          <w:rFonts w:ascii="Times New Roman" w:eastAsia="Times New Roman" w:hAnsi="Times New Roman" w:cs="Times New Roman"/>
+          <w:sz w:val="24"/>
+          <w:szCs w:val="24"/>
+        </w:rPr>
+        <w:t>T</w:t>
+      </w:r>
+      <w:r>
+        <w:rPr>
+          <w:rFonts w:ascii="Times New Roman" w:eastAsia="Times New Roman" w:hAnsi="Times New Roman" w:cs="Times New Roman"/>
+          <w:sz w:val="24"/>
+          <w:szCs w:val="24"/>
+        </w:rPr>
+        <w:t>witter activity for OA studies</w:t>
+      </w:r>
+      <w:r>
+        <w:rPr>
+          <w:rFonts w:ascii="Times New Roman" w:eastAsia="Times New Roman" w:hAnsi="Times New Roman" w:cs="Times New Roman"/>
+          <w:sz w:val="24"/>
+          <w:szCs w:val="24"/>
+        </w:rPr>
+        <w:t xml:space="preserve">—irrespective of </w:t>
+      </w:r>
+      <w:r>
+        <w:rPr>
+          <w:rFonts w:ascii="Times New Roman" w:eastAsia="Times New Roman" w:hAnsi="Times New Roman" w:cs="Times New Roman"/>
+          <w:sz w:val="24"/>
+          <w:szCs w:val="24"/>
+        </w:rPr>
+        <w:t>journal</w:t>
+      </w:r>
+      <w:r>
+        <w:rPr>
+          <w:rFonts w:ascii="Times New Roman" w:eastAsia="Times New Roman" w:hAnsi="Times New Roman" w:cs="Times New Roman"/>
+          <w:sz w:val="24"/>
+          <w:szCs w:val="24"/>
+        </w:rPr>
+        <w:t xml:space="preserve"> </w:t>
+      </w:r>
+      <w:r>
+        <w:rPr>
+          <w:rFonts w:ascii="Times New Roman" w:eastAsia="Times New Roman" w:hAnsi="Times New Roman" w:cs="Times New Roman"/>
+          <w:sz w:val="24"/>
+          <w:szCs w:val="24"/>
+        </w:rPr>
+        <w:t>rank</w:t>
+      </w:r>
+      <w:r>
+        <w:rPr>
+          <w:rFonts w:ascii="Times New Roman" w:eastAsia="Times New Roman" w:hAnsi="Times New Roman" w:cs="Times New Roman"/>
+          <w:sz w:val="24"/>
+          <w:szCs w:val="24"/>
+        </w:rPr>
+        <w:t xml:space="preserve">—supports </w:t>
+      </w:r>
+      <w:r>
+        <w:rPr>
+          <w:rFonts w:ascii="Times New Roman" w:eastAsia="Times New Roman" w:hAnsi="Times New Roman" w:cs="Times New Roman"/>
+          <w:sz w:val="24"/>
+          <w:szCs w:val="24"/>
+        </w:rPr>
+        <w:t>a longstanding perception that open research is more widely disseminated and discussed online</w:t>
+      </w:r>
+      <w:r>
+        <w:rPr>
+          <w:rFonts w:ascii="Times New Roman" w:eastAsia="Times New Roman" w:hAnsi="Times New Roman" w:cs="Times New Roman"/>
+          <w:sz w:val="24"/>
+          <w:szCs w:val="24"/>
+        </w:rPr>
+        <w:t xml:space="preserve"> </w:t>
+      </w:r>
+      <w:r>
+        <w:rPr>
+          <w:rFonts w:ascii="Times New Roman" w:eastAsia="Times New Roman" w:hAnsi="Times New Roman" w:cs="Times New Roman"/>
+          <w:noProof/>
+          <w:sz w:val="24"/>
+          <w:szCs w:val="24"/>
+        </w:rPr>
+        <w:t>(</w:t>
+      </w:r>
+      <w:commentRangeStart w:id="126"/>
+      <w:commentRangeStart w:id="127"/>
+      <w:del w:id="128" w:author="James Robinson" w:date="2018-08-01T14:41:00Z">
+        <w:r>
+          <w:rPr>
+            <w:rFonts w:ascii="Times New Roman" w:eastAsia="Times New Roman" w:hAnsi="Times New Roman" w:cs="Times New Roman"/>
+            <w:noProof/>
+            <w:sz w:val="24"/>
+            <w:szCs w:val="24"/>
+          </w:rPr>
+          <w:delText>Darling</w:delText>
+        </w:r>
+      </w:del>
+      <w:r>
+        <w:rPr>
+          <w:rFonts w:ascii="Times New Roman" w:eastAsia="Times New Roman" w:hAnsi="Times New Roman" w:cs="Times New Roman"/>
+          <w:noProof/>
+          <w:sz w:val="24"/>
+          <w:szCs w:val="24"/>
+        </w:rPr>
+        <w:t xml:space="preserve"> </w:t>
+      </w:r>
+      <w:commentRangeEnd w:id="126"/>
       <w:r>
         <w:rPr>
           <w:rStyle w:val="CommentReference"/>
         </w:rPr>
-        <w:commentReference w:id="117"/>
-      </w:r>
-      <w:r>
-        <w:rPr>
-          <w:rFonts w:ascii="Times New Roman" w:eastAsia="Times New Roman" w:hAnsi="Times New Roman" w:cs="Times New Roman"/>
-          <w:sz w:val="24"/>
-          <w:szCs w:val="24"/>
-        </w:rPr>
-        <w:t>)</w:t>
-      </w:r>
-      <w:r>
-        <w:rPr>
-          <w:rFonts w:ascii="Times New Roman" w:eastAsia="Times New Roman" w:hAnsi="Times New Roman" w:cs="Times New Roman"/>
-          <w:sz w:val="24"/>
-          <w:szCs w:val="24"/>
-        </w:rPr>
-        <w:t xml:space="preserve"> were communicated more frequently (Fig. 2b</w:t>
-      </w:r>
-      <w:r>
-        <w:rPr>
-          <w:rFonts w:ascii="Times New Roman" w:eastAsia="Times New Roman" w:hAnsi="Times New Roman" w:cs="Times New Roman"/>
-          <w:sz w:val="24"/>
-          <w:szCs w:val="24"/>
-        </w:rPr>
-        <w:t>-d</w:t>
-      </w:r>
-      <w:r>
-        <w:rPr>
-          <w:rFonts w:ascii="Times New Roman" w:eastAsia="Times New Roman" w:hAnsi="Times New Roman" w:cs="Times New Roman"/>
-          <w:sz w:val="24"/>
-          <w:szCs w:val="24"/>
-        </w:rPr>
-        <w:t xml:space="preserve">), likely due to those studies being accessible to non-academic audiences. </w:t>
-      </w:r>
-      <w:r>
-        <w:rPr>
-          <w:rFonts w:ascii="Times New Roman" w:eastAsia="Times New Roman" w:hAnsi="Times New Roman" w:cs="Times New Roman"/>
-          <w:sz w:val="24"/>
-          <w:szCs w:val="24"/>
-        </w:rPr>
-        <w:t xml:space="preserve">Although </w:t>
-      </w:r>
-      <w:ins w:id="120" w:author="Travis Tai" w:date="2018-07-31T17:17:00Z">
-        <w:r>
-          <w:rPr>
-            <w:rFonts w:ascii="Times New Roman" w:eastAsia="Times New Roman" w:hAnsi="Times New Roman" w:cs="Times New Roman"/>
-            <w:sz w:val="24"/>
-            <w:szCs w:val="24"/>
-          </w:rPr>
-          <w:t xml:space="preserve">news </w:t>
-        </w:r>
-      </w:ins>
-      <w:r>
-        <w:rPr>
-          <w:rFonts w:ascii="Times New Roman" w:eastAsia="Times New Roman" w:hAnsi="Times New Roman" w:cs="Times New Roman"/>
-          <w:sz w:val="24"/>
-          <w:szCs w:val="24"/>
-        </w:rPr>
-        <w:t xml:space="preserve">reporting was higher for closed studies in </w:t>
-      </w:r>
-      <w:r>
-        <w:rPr>
-          <w:rFonts w:ascii="Times New Roman" w:eastAsia="Times New Roman" w:hAnsi="Times New Roman" w:cs="Times New Roman"/>
-          <w:sz w:val="24"/>
-          <w:szCs w:val="24"/>
-        </w:rPr>
-        <w:t>the highest</w:t>
-      </w:r>
-      <w:r>
-        <w:rPr>
-          <w:rFonts w:ascii="Times New Roman" w:eastAsia="Times New Roman" w:hAnsi="Times New Roman" w:cs="Times New Roman"/>
-          <w:sz w:val="24"/>
-          <w:szCs w:val="24"/>
-        </w:rPr>
-        <w:t>-</w:t>
-      </w:r>
-      <w:r>
-        <w:rPr>
-          <w:rFonts w:ascii="Times New Roman" w:eastAsia="Times New Roman" w:hAnsi="Times New Roman" w:cs="Times New Roman"/>
-          <w:sz w:val="24"/>
-          <w:szCs w:val="24"/>
-        </w:rPr>
-        <w:t>ranking</w:t>
-      </w:r>
-      <w:r>
-        <w:rPr>
-          <w:rFonts w:ascii="Times New Roman" w:eastAsia="Times New Roman" w:hAnsi="Times New Roman" w:cs="Times New Roman"/>
-          <w:sz w:val="24"/>
-          <w:szCs w:val="24"/>
-        </w:rPr>
-        <w:t xml:space="preserve"> journals</w:t>
-      </w:r>
-      <w:ins w:id="121" w:author="Travis Tai" w:date="2018-07-31T17:17:00Z">
-        <w:r>
-          <w:rPr>
-            <w:rFonts w:ascii="Times New Roman" w:eastAsia="Times New Roman" w:hAnsi="Times New Roman" w:cs="Times New Roman"/>
-            <w:sz w:val="24"/>
-            <w:szCs w:val="24"/>
-          </w:rPr>
-          <w:t xml:space="preserve"> (</w:t>
-        </w:r>
-      </w:ins>
-      <w:ins w:id="122" w:author="Travis Tai" w:date="2018-07-31T17:18:00Z">
-        <w:r>
-          <w:rPr>
-            <w:rFonts w:ascii="Times New Roman" w:eastAsia="Times New Roman" w:hAnsi="Times New Roman" w:cs="Times New Roman"/>
-            <w:sz w:val="24"/>
-            <w:szCs w:val="24"/>
-          </w:rPr>
-          <w:t>but</w:t>
-        </w:r>
-      </w:ins>
-      <w:ins w:id="123" w:author="Travis Tai" w:date="2018-07-31T17:17:00Z">
-        <w:r>
-          <w:rPr>
-            <w:rFonts w:ascii="Times New Roman" w:eastAsia="Times New Roman" w:hAnsi="Times New Roman" w:cs="Times New Roman"/>
-            <w:sz w:val="24"/>
-            <w:szCs w:val="24"/>
-          </w:rPr>
-          <w:t xml:space="preserve"> lower for Twitter mentions)</w:t>
-        </w:r>
-      </w:ins>
-      <w:r>
-        <w:rPr>
-          <w:rFonts w:ascii="Times New Roman" w:eastAsia="Times New Roman" w:hAnsi="Times New Roman" w:cs="Times New Roman"/>
-          <w:sz w:val="24"/>
-          <w:szCs w:val="24"/>
-        </w:rPr>
-        <w:t xml:space="preserve">, </w:t>
-      </w:r>
-      <w:r>
-        <w:rPr>
-          <w:rFonts w:ascii="Times New Roman" w:eastAsia="Times New Roman" w:hAnsi="Times New Roman" w:cs="Times New Roman"/>
-          <w:sz w:val="24"/>
-          <w:szCs w:val="24"/>
-        </w:rPr>
-        <w:t>those</w:t>
-      </w:r>
-      <w:r>
-        <w:rPr>
-          <w:rFonts w:ascii="Times New Roman" w:eastAsia="Times New Roman" w:hAnsi="Times New Roman" w:cs="Times New Roman"/>
-          <w:sz w:val="24"/>
-          <w:szCs w:val="24"/>
-        </w:rPr>
-        <w:t xml:space="preserve"> </w:t>
-      </w:r>
-      <w:r>
-        <w:rPr>
-          <w:rFonts w:ascii="Times New Roman" w:eastAsia="Times New Roman" w:hAnsi="Times New Roman" w:cs="Times New Roman"/>
-          <w:sz w:val="24"/>
-          <w:szCs w:val="24"/>
-        </w:rPr>
-        <w:t>studies are often promoted with academic press releases</w:t>
-      </w:r>
-      <w:r>
-        <w:rPr>
-          <w:rFonts w:ascii="Times New Roman" w:eastAsia="Times New Roman" w:hAnsi="Times New Roman" w:cs="Times New Roman"/>
-          <w:sz w:val="24"/>
-          <w:szCs w:val="24"/>
-        </w:rPr>
-        <w:t xml:space="preserve">. </w:t>
-      </w:r>
-      <w:r>
-        <w:rPr>
-          <w:rFonts w:ascii="Times New Roman" w:eastAsia="Times New Roman" w:hAnsi="Times New Roman" w:cs="Times New Roman"/>
-          <w:sz w:val="24"/>
-          <w:szCs w:val="24"/>
-        </w:rPr>
-        <w:t>Indeed, g</w:t>
-      </w:r>
-      <w:r>
-        <w:rPr>
-          <w:rFonts w:ascii="Times New Roman" w:eastAsia="Times New Roman" w:hAnsi="Times New Roman" w:cs="Times New Roman"/>
-          <w:sz w:val="24"/>
-          <w:szCs w:val="24"/>
-        </w:rPr>
-        <w:t xml:space="preserve">iven that </w:t>
-      </w:r>
-      <w:r>
-        <w:rPr>
-          <w:rFonts w:ascii="Times New Roman" w:eastAsia="Times New Roman" w:hAnsi="Times New Roman" w:cs="Times New Roman"/>
-          <w:sz w:val="24"/>
-          <w:szCs w:val="24"/>
-        </w:rPr>
-        <w:t>high</w:t>
-      </w:r>
-      <w:r>
-        <w:rPr>
-          <w:rFonts w:ascii="Times New Roman" w:eastAsia="Times New Roman" w:hAnsi="Times New Roman" w:cs="Times New Roman"/>
-          <w:sz w:val="24"/>
-          <w:szCs w:val="24"/>
-        </w:rPr>
-        <w:t>-</w:t>
-      </w:r>
-      <w:r>
-        <w:rPr>
-          <w:rFonts w:ascii="Times New Roman" w:eastAsia="Times New Roman" w:hAnsi="Times New Roman" w:cs="Times New Roman"/>
-          <w:sz w:val="24"/>
-          <w:szCs w:val="24"/>
-        </w:rPr>
-        <w:t>ranking</w:t>
-      </w:r>
-      <w:r>
-        <w:rPr>
-          <w:rFonts w:ascii="Times New Roman" w:eastAsia="Times New Roman" w:hAnsi="Times New Roman" w:cs="Times New Roman"/>
-          <w:sz w:val="24"/>
-          <w:szCs w:val="24"/>
-        </w:rPr>
-        <w:t xml:space="preserve"> journals are </w:t>
-      </w:r>
-      <w:r>
-        <w:rPr>
-          <w:rFonts w:ascii="Times New Roman" w:eastAsia="Times New Roman" w:hAnsi="Times New Roman" w:cs="Times New Roman"/>
-          <w:sz w:val="24"/>
-          <w:szCs w:val="24"/>
-        </w:rPr>
-        <w:t>typically</w:t>
-      </w:r>
-      <w:r>
-        <w:rPr>
-          <w:rFonts w:ascii="Times New Roman" w:eastAsia="Times New Roman" w:hAnsi="Times New Roman" w:cs="Times New Roman"/>
-          <w:sz w:val="24"/>
-          <w:szCs w:val="24"/>
-        </w:rPr>
-        <w:t xml:space="preserve"> closed access (e.g. </w:t>
-      </w:r>
-      <w:r>
-        <w:rPr>
-          <w:rFonts w:ascii="Times New Roman" w:eastAsia="Times New Roman" w:hAnsi="Times New Roman" w:cs="Times New Roman"/>
-          <w:i/>
-          <w:sz w:val="24"/>
-          <w:szCs w:val="24"/>
-        </w:rPr>
-        <w:t>Nature</w:t>
-      </w:r>
-      <w:r>
-        <w:rPr>
-          <w:rFonts w:ascii="Times New Roman" w:eastAsia="Times New Roman" w:hAnsi="Times New Roman" w:cs="Times New Roman"/>
-          <w:sz w:val="24"/>
-          <w:szCs w:val="24"/>
-        </w:rPr>
-        <w:t xml:space="preserve">, </w:t>
-      </w:r>
-      <w:r>
-        <w:rPr>
-          <w:rFonts w:ascii="Times New Roman" w:eastAsia="Times New Roman" w:hAnsi="Times New Roman" w:cs="Times New Roman"/>
-          <w:i/>
-          <w:sz w:val="24"/>
-          <w:szCs w:val="24"/>
-        </w:rPr>
-        <w:t>Science</w:t>
-      </w:r>
-      <w:r>
-        <w:rPr>
-          <w:rFonts w:ascii="Times New Roman" w:eastAsia="Times New Roman" w:hAnsi="Times New Roman" w:cs="Times New Roman"/>
-          <w:sz w:val="24"/>
-          <w:szCs w:val="24"/>
-        </w:rPr>
-        <w:t xml:space="preserve">), these patterns indicate that </w:t>
-      </w:r>
-      <w:r>
-        <w:rPr>
-          <w:rFonts w:ascii="Times New Roman" w:eastAsia="Times New Roman" w:hAnsi="Times New Roman" w:cs="Times New Roman"/>
-          <w:sz w:val="24"/>
-          <w:szCs w:val="24"/>
-        </w:rPr>
-        <w:t xml:space="preserve">the </w:t>
-      </w:r>
-      <w:r>
-        <w:rPr>
-          <w:rFonts w:ascii="Times New Roman" w:eastAsia="Times New Roman" w:hAnsi="Times New Roman" w:cs="Times New Roman"/>
-          <w:sz w:val="24"/>
-          <w:szCs w:val="24"/>
-        </w:rPr>
-        <w:t xml:space="preserve">most </w:t>
-      </w:r>
-      <w:r>
-        <w:rPr>
-          <w:rFonts w:ascii="Times New Roman" w:eastAsia="Times New Roman" w:hAnsi="Times New Roman" w:cs="Times New Roman"/>
-          <w:sz w:val="24"/>
-          <w:szCs w:val="24"/>
-        </w:rPr>
-        <w:t>widely</w:t>
-      </w:r>
-      <w:r>
-        <w:rPr>
-          <w:rFonts w:ascii="Times New Roman" w:eastAsia="Times New Roman" w:hAnsi="Times New Roman" w:cs="Times New Roman"/>
-          <w:sz w:val="24"/>
-          <w:szCs w:val="24"/>
-        </w:rPr>
-        <w:t>-reported research is kept behind paywalls, limiting public understanding and engagement of academic knowledge</w:t>
-      </w:r>
-      <w:r>
-        <w:rPr>
-          <w:rFonts w:ascii="Times New Roman" w:eastAsia="Times New Roman" w:hAnsi="Times New Roman" w:cs="Times New Roman"/>
-          <w:sz w:val="24"/>
-          <w:szCs w:val="24"/>
-        </w:rPr>
-        <w:t xml:space="preserve"> </w:t>
-      </w:r>
-      <w:r>
-        <w:rPr>
-          <w:rFonts w:ascii="Times New Roman" w:eastAsia="Times New Roman" w:hAnsi="Times New Roman" w:cs="Times New Roman"/>
-          <w:noProof/>
-          <w:sz w:val="24"/>
-          <w:szCs w:val="24"/>
-        </w:rPr>
-        <w:t>(Parker, 2013)</w:t>
-      </w:r>
-      <w:r>
-        <w:rPr>
-          <w:rFonts w:ascii="Times New Roman" w:eastAsia="Times New Roman" w:hAnsi="Times New Roman" w:cs="Times New Roman"/>
-          <w:sz w:val="24"/>
-          <w:szCs w:val="24"/>
-        </w:rPr>
-        <w:t>.</w:t>
-      </w:r>
-      <w:r>
-        <w:rPr>
-          <w:rFonts w:ascii="Times New Roman" w:eastAsia="Times New Roman" w:hAnsi="Times New Roman" w:cs="Times New Roman"/>
-          <w:i/>
-          <w:sz w:val="24"/>
-          <w:szCs w:val="24"/>
-        </w:rPr>
-        <w:t xml:space="preserve"> </w:t>
-      </w:r>
-      <w:r>
-        <w:rPr>
-          <w:rFonts w:ascii="Times New Roman" w:eastAsia="Times New Roman" w:hAnsi="Times New Roman" w:cs="Times New Roman"/>
-          <w:sz w:val="24"/>
-          <w:szCs w:val="24"/>
-        </w:rPr>
-        <w:t xml:space="preserve">Beyond mainstream media, </w:t>
-      </w:r>
-      <w:r>
-        <w:rPr>
-          <w:rFonts w:ascii="Times New Roman" w:eastAsia="Times New Roman" w:hAnsi="Times New Roman" w:cs="Times New Roman"/>
-          <w:sz w:val="24"/>
-          <w:szCs w:val="24"/>
-        </w:rPr>
-        <w:t>higher</w:t>
-      </w:r>
-      <w:r>
-        <w:rPr>
-          <w:rFonts w:ascii="Times New Roman" w:eastAsia="Times New Roman" w:hAnsi="Times New Roman" w:cs="Times New Roman"/>
-          <w:sz w:val="24"/>
-          <w:szCs w:val="24"/>
-        </w:rPr>
-        <w:t xml:space="preserve"> </w:t>
-      </w:r>
-      <w:r>
-        <w:rPr>
-          <w:rFonts w:ascii="Times New Roman" w:eastAsia="Times New Roman" w:hAnsi="Times New Roman" w:cs="Times New Roman"/>
-          <w:sz w:val="24"/>
-          <w:szCs w:val="24"/>
-        </w:rPr>
-        <w:t>T</w:t>
-      </w:r>
-      <w:r>
-        <w:rPr>
-          <w:rFonts w:ascii="Times New Roman" w:eastAsia="Times New Roman" w:hAnsi="Times New Roman" w:cs="Times New Roman"/>
-          <w:sz w:val="24"/>
-          <w:szCs w:val="24"/>
-        </w:rPr>
-        <w:t>witter activity for OA studies</w:t>
-      </w:r>
-      <w:r>
-        <w:rPr>
-          <w:rFonts w:ascii="Times New Roman" w:eastAsia="Times New Roman" w:hAnsi="Times New Roman" w:cs="Times New Roman"/>
-          <w:sz w:val="24"/>
-          <w:szCs w:val="24"/>
-        </w:rPr>
-        <w:t xml:space="preserve">—irrespective of </w:t>
-      </w:r>
-      <w:r>
-        <w:rPr>
-          <w:rFonts w:ascii="Times New Roman" w:eastAsia="Times New Roman" w:hAnsi="Times New Roman" w:cs="Times New Roman"/>
-          <w:sz w:val="24"/>
-          <w:szCs w:val="24"/>
-        </w:rPr>
-        <w:t>journal</w:t>
-      </w:r>
-      <w:r>
-        <w:rPr>
-          <w:rFonts w:ascii="Times New Roman" w:eastAsia="Times New Roman" w:hAnsi="Times New Roman" w:cs="Times New Roman"/>
-          <w:sz w:val="24"/>
-          <w:szCs w:val="24"/>
-        </w:rPr>
-        <w:t xml:space="preserve"> </w:t>
-      </w:r>
-      <w:r>
-        <w:rPr>
-          <w:rFonts w:ascii="Times New Roman" w:eastAsia="Times New Roman" w:hAnsi="Times New Roman" w:cs="Times New Roman"/>
-          <w:sz w:val="24"/>
-          <w:szCs w:val="24"/>
-        </w:rPr>
-        <w:t>rank</w:t>
-      </w:r>
-      <w:r>
-        <w:rPr>
-          <w:rFonts w:ascii="Times New Roman" w:eastAsia="Times New Roman" w:hAnsi="Times New Roman" w:cs="Times New Roman"/>
-          <w:sz w:val="24"/>
-          <w:szCs w:val="24"/>
-        </w:rPr>
-        <w:t xml:space="preserve">—supports </w:t>
-      </w:r>
-      <w:r>
-        <w:rPr>
-          <w:rFonts w:ascii="Times New Roman" w:eastAsia="Times New Roman" w:hAnsi="Times New Roman" w:cs="Times New Roman"/>
-          <w:sz w:val="24"/>
-          <w:szCs w:val="24"/>
-        </w:rPr>
-        <w:t>a longstanding perception that open research is more widely disseminated and discussed online</w:t>
-      </w:r>
-      <w:r>
-        <w:rPr>
-          <w:rFonts w:ascii="Times New Roman" w:eastAsia="Times New Roman" w:hAnsi="Times New Roman" w:cs="Times New Roman"/>
-          <w:sz w:val="24"/>
-          <w:szCs w:val="24"/>
-        </w:rPr>
-        <w:t xml:space="preserve"> </w:t>
-      </w:r>
-      <w:r>
-        <w:rPr>
-          <w:rFonts w:ascii="Times New Roman" w:eastAsia="Times New Roman" w:hAnsi="Times New Roman" w:cs="Times New Roman"/>
-          <w:noProof/>
-          <w:sz w:val="24"/>
-          <w:szCs w:val="24"/>
-        </w:rPr>
-        <w:t>(</w:t>
-      </w:r>
-      <w:commentRangeStart w:id="124"/>
-      <w:commentRangeStart w:id="125"/>
-      <w:del w:id="126" w:author="James Robinson" w:date="2018-08-01T14:41:00Z">
-        <w:r>
-          <w:rPr>
-            <w:rFonts w:ascii="Times New Roman" w:eastAsia="Times New Roman" w:hAnsi="Times New Roman" w:cs="Times New Roman"/>
-            <w:noProof/>
-            <w:sz w:val="24"/>
-            <w:szCs w:val="24"/>
-          </w:rPr>
-          <w:delText>Darling</w:delText>
-        </w:r>
-      </w:del>
-      <w:r>
-        <w:rPr>
-          <w:rFonts w:ascii="Times New Roman" w:eastAsia="Times New Roman" w:hAnsi="Times New Roman" w:cs="Times New Roman"/>
-          <w:noProof/>
-          <w:sz w:val="24"/>
-          <w:szCs w:val="24"/>
-        </w:rPr>
-        <w:t xml:space="preserve"> </w:t>
-      </w:r>
-      <w:commentRangeEnd w:id="124"/>
+        <w:commentReference w:id="126"/>
+      </w:r>
+      <w:commentRangeEnd w:id="127"/>
       <w:r>
         <w:rPr>
           <w:rStyle w:val="CommentReference"/>
         </w:rPr>
-        <w:commentReference w:id="124"/>
-      </w:r>
-      <w:commentRangeEnd w:id="125"/>
-      <w:r>
-        <w:rPr>
-          <w:rStyle w:val="CommentReference"/>
-        </w:rPr>
-        <w:commentReference w:id="125"/>
-      </w:r>
-      <w:del w:id="127" w:author="James Robinson" w:date="2018-08-01T14:41:00Z">
+        <w:commentReference w:id="127"/>
+      </w:r>
+      <w:del w:id="129" w:author="James Robinson" w:date="2018-08-01T14:41:00Z">
         <w:r>
           <w:rPr>
             <w:rFonts w:ascii="Times New Roman" w:eastAsia="Times New Roman" w:hAnsi="Times New Roman" w:cs="Times New Roman"/>
@@ -4808,7 +4826,7 @@
         </w:rPr>
         <w:t xml:space="preserve">Wang </w:t>
       </w:r>
-      <w:commentRangeStart w:id="128"/>
+      <w:commentRangeStart w:id="130"/>
       <w:r>
         <w:rPr>
           <w:rFonts w:ascii="Times New Roman" w:eastAsia="Times New Roman" w:hAnsi="Times New Roman" w:cs="Times New Roman"/>
@@ -4819,12 +4837,12 @@
         </w:rPr>
         <w:t xml:space="preserve">et </w:t>
       </w:r>
-      <w:commentRangeEnd w:id="128"/>
+      <w:commentRangeEnd w:id="130"/>
       <w:r>
         <w:rPr>
           <w:rStyle w:val="CommentReference"/>
         </w:rPr>
-        <w:commentReference w:id="128"/>
+        <w:commentReference w:id="130"/>
       </w:r>
       <w:r>
         <w:rPr>
@@ -4845,7 +4863,7 @@
         </w:rPr>
         <w:t>, 2015</w:t>
       </w:r>
-      <w:ins w:id="129" w:author="James Robinson" w:date="2018-08-01T13:59:00Z">
+      <w:ins w:id="131" w:author="James Robinson" w:date="2018-08-01T13:59:00Z">
         <w:r>
           <w:rPr>
             <w:rFonts w:ascii="Times New Roman" w:eastAsia="Times New Roman" w:hAnsi="Times New Roman" w:cs="Times New Roman"/>
@@ -4873,7 +4891,7 @@
         </w:rPr>
         <w:t>.</w:t>
       </w:r>
-      <w:ins w:id="130" w:author="James Robinson" w:date="2018-07-31T08:37:00Z">
+      <w:ins w:id="132" w:author="James Robinson" w:date="2018-07-31T08:37:00Z">
         <w:r>
           <w:rPr>
             <w:rFonts w:ascii="Times New Roman" w:eastAsia="Times New Roman" w:hAnsi="Times New Roman" w:cs="Times New Roman"/>
@@ -4895,8 +4913,9 @@
           <w:szCs w:val="24"/>
         </w:rPr>
       </w:pPr>
-      <w:commentRangeStart w:id="131"/>
-      <w:del w:id="132" w:author="Travis Tai" w:date="2018-07-31T17:21:00Z">
+      <w:commentRangeStart w:id="133"/>
+      <w:commentRangeStart w:id="134"/>
+      <w:del w:id="135" w:author="Travis Tai" w:date="2018-07-31T17:21:00Z">
         <w:r>
           <w:rPr>
             <w:rFonts w:ascii="Times New Roman" w:eastAsia="Times New Roman" w:hAnsi="Times New Roman" w:cs="Times New Roman"/>
@@ -4904,69 +4923,113 @@
             <w:szCs w:val="24"/>
           </w:rPr>
           <w:delText>Overall</w:delText>
-        </w:r>
-      </w:del>
-      <w:ins w:id="133" w:author="Travis Tai" w:date="2018-07-31T17:21:00Z">
-        <w:r>
-          <w:rPr>
-            <w:rFonts w:ascii="Times New Roman" w:eastAsia="Times New Roman" w:hAnsi="Times New Roman" w:cs="Times New Roman"/>
-            <w:sz w:val="24"/>
-            <w:szCs w:val="24"/>
-          </w:rPr>
-          <w:t>Conversely</w:t>
-        </w:r>
-      </w:ins>
-      <w:commentRangeEnd w:id="131"/>
-      <w:r>
-        <w:rPr>
-          <w:rStyle w:val="CommentReference"/>
-        </w:rPr>
-        <w:commentReference w:id="131"/>
-      </w:r>
-      <w:r>
-        <w:rPr>
-          <w:rFonts w:ascii="Times New Roman" w:eastAsia="Times New Roman" w:hAnsi="Times New Roman" w:cs="Times New Roman"/>
-          <w:sz w:val="24"/>
-          <w:szCs w:val="24"/>
-        </w:rPr>
-        <w:t xml:space="preserve">, policy documents </w:t>
-      </w:r>
-      <w:del w:id="134" w:author="Travis Tai" w:date="2018-07-31T17:21:00Z">
-        <w:r>
-          <w:rPr>
-            <w:rFonts w:ascii="Times New Roman" w:eastAsia="Times New Roman" w:hAnsi="Times New Roman" w:cs="Times New Roman"/>
-            <w:sz w:val="24"/>
-            <w:szCs w:val="24"/>
-          </w:rPr>
-          <w:delText xml:space="preserve">also </w:delText>
-        </w:r>
-      </w:del>
-      <w:r>
-        <w:rPr>
-          <w:rFonts w:ascii="Times New Roman" w:eastAsia="Times New Roman" w:hAnsi="Times New Roman" w:cs="Times New Roman"/>
-          <w:sz w:val="24"/>
-          <w:szCs w:val="24"/>
-        </w:rPr>
-        <w:t xml:space="preserve">cited </w:t>
-      </w:r>
-      <w:del w:id="135" w:author="Travis Tai" w:date="2018-07-31T17:21:00Z">
-        <w:r>
-          <w:rPr>
-            <w:rFonts w:ascii="Times New Roman" w:eastAsia="Times New Roman" w:hAnsi="Times New Roman" w:cs="Times New Roman"/>
-            <w:sz w:val="24"/>
-            <w:szCs w:val="24"/>
-          </w:rPr>
-          <w:delText xml:space="preserve">OA </w:delText>
         </w:r>
       </w:del>
       <w:ins w:id="136" w:author="Travis Tai" w:date="2018-07-31T17:21:00Z">
-        <w:r>
-          <w:rPr>
-            <w:rFonts w:ascii="Times New Roman" w:eastAsia="Times New Roman" w:hAnsi="Times New Roman" w:cs="Times New Roman"/>
-            <w:sz w:val="24"/>
-            <w:szCs w:val="24"/>
-          </w:rPr>
-          <w:t xml:space="preserve">closed </w:t>
+        <w:del w:id="137" w:author="James Robinson" w:date="2018-08-07T12:41:00Z">
+          <w:r>
+            <w:rPr>
+              <w:rFonts w:ascii="Times New Roman" w:eastAsia="Times New Roman" w:hAnsi="Times New Roman" w:cs="Times New Roman"/>
+              <w:sz w:val="24"/>
+              <w:szCs w:val="24"/>
+            </w:rPr>
+            <w:delText>Conversely</w:delText>
+          </w:r>
+        </w:del>
+      </w:ins>
+      <w:commentRangeEnd w:id="133"/>
+      <w:del w:id="138" w:author="James Robinson" w:date="2018-08-07T12:41:00Z">
+        <w:r>
+          <w:rPr>
+            <w:rStyle w:val="CommentReference"/>
+          </w:rPr>
+          <w:commentReference w:id="133"/>
+        </w:r>
+        <w:r>
+          <w:rPr>
+            <w:rFonts w:ascii="Times New Roman" w:eastAsia="Times New Roman" w:hAnsi="Times New Roman" w:cs="Times New Roman"/>
+            <w:sz w:val="24"/>
+            <w:szCs w:val="24"/>
+          </w:rPr>
+          <w:delText>, p</w:delText>
+        </w:r>
+      </w:del>
+      <w:ins w:id="139" w:author="James Robinson" w:date="2018-08-07T12:41:00Z">
+        <w:r>
+          <w:rPr>
+            <w:rFonts w:ascii="Times New Roman" w:eastAsia="Times New Roman" w:hAnsi="Times New Roman" w:cs="Times New Roman"/>
+            <w:sz w:val="24"/>
+            <w:szCs w:val="24"/>
+          </w:rPr>
+          <w:t>P</w:t>
+        </w:r>
+      </w:ins>
+      <w:r>
+        <w:rPr>
+          <w:rFonts w:ascii="Times New Roman" w:eastAsia="Times New Roman" w:hAnsi="Times New Roman" w:cs="Times New Roman"/>
+          <w:sz w:val="24"/>
+          <w:szCs w:val="24"/>
+        </w:rPr>
+        <w:t xml:space="preserve">olicy documents </w:t>
+      </w:r>
+      <w:del w:id="140" w:author="Travis Tai" w:date="2018-07-31T17:21:00Z">
+        <w:r>
+          <w:rPr>
+            <w:rFonts w:ascii="Times New Roman" w:eastAsia="Times New Roman" w:hAnsi="Times New Roman" w:cs="Times New Roman"/>
+            <w:sz w:val="24"/>
+            <w:szCs w:val="24"/>
+          </w:rPr>
+          <w:delText xml:space="preserve">also </w:delText>
+        </w:r>
+      </w:del>
+      <w:r>
+        <w:rPr>
+          <w:rFonts w:ascii="Times New Roman" w:eastAsia="Times New Roman" w:hAnsi="Times New Roman" w:cs="Times New Roman"/>
+          <w:sz w:val="24"/>
+          <w:szCs w:val="24"/>
+        </w:rPr>
+        <w:t xml:space="preserve">cited </w:t>
+      </w:r>
+      <w:del w:id="141" w:author="Travis Tai" w:date="2018-07-31T17:21:00Z">
+        <w:r>
+          <w:rPr>
+            <w:rFonts w:ascii="Times New Roman" w:eastAsia="Times New Roman" w:hAnsi="Times New Roman" w:cs="Times New Roman"/>
+            <w:sz w:val="24"/>
+            <w:szCs w:val="24"/>
+          </w:rPr>
+          <w:delText xml:space="preserve">OA </w:delText>
+        </w:r>
+      </w:del>
+      <w:ins w:id="142" w:author="Travis Tai" w:date="2018-07-31T17:21:00Z">
+        <w:del w:id="143" w:author="James Robinson" w:date="2018-08-07T12:41:00Z">
+          <w:r>
+            <w:rPr>
+              <w:rFonts w:ascii="Times New Roman" w:eastAsia="Times New Roman" w:hAnsi="Times New Roman" w:cs="Times New Roman"/>
+              <w:sz w:val="24"/>
+              <w:szCs w:val="24"/>
+            </w:rPr>
+            <w:delText>closed</w:delText>
+          </w:r>
+        </w:del>
+      </w:ins>
+      <w:ins w:id="144" w:author="James Robinson" w:date="2018-08-07T12:41:00Z">
+        <w:r>
+          <w:rPr>
+            <w:rFonts w:ascii="Times New Roman" w:eastAsia="Times New Roman" w:hAnsi="Times New Roman" w:cs="Times New Roman"/>
+            <w:sz w:val="24"/>
+            <w:szCs w:val="24"/>
+          </w:rPr>
+          <w:t>open</w:t>
+        </w:r>
+      </w:ins>
+      <w:ins w:id="145" w:author="Travis Tai" w:date="2018-07-31T17:21:00Z">
+        <w:r>
+          <w:rPr>
+            <w:rFonts w:ascii="Times New Roman" w:eastAsia="Times New Roman" w:hAnsi="Times New Roman" w:cs="Times New Roman"/>
+            <w:sz w:val="24"/>
+            <w:szCs w:val="24"/>
+          </w:rPr>
+          <w:t xml:space="preserve"> </w:t>
         </w:r>
       </w:ins>
       <w:r>
@@ -4977,7 +5040,7 @@
         </w:rPr>
         <w:t xml:space="preserve">studies more often than </w:t>
       </w:r>
-      <w:del w:id="137" w:author="Travis Tai" w:date="2018-07-31T17:21:00Z">
+      <w:del w:id="146" w:author="Travis Tai" w:date="2018-07-31T17:21:00Z">
         <w:r>
           <w:rPr>
             <w:rFonts w:ascii="Times New Roman" w:eastAsia="Times New Roman" w:hAnsi="Times New Roman" w:cs="Times New Roman"/>
@@ -4987,17 +5050,37 @@
           <w:delText xml:space="preserve">closed </w:delText>
         </w:r>
       </w:del>
-      <w:ins w:id="138" w:author="Travis Tai" w:date="2018-07-31T17:21:00Z">
-        <w:r>
-          <w:rPr>
-            <w:rFonts w:ascii="Times New Roman" w:eastAsia="Times New Roman" w:hAnsi="Times New Roman" w:cs="Times New Roman"/>
-            <w:sz w:val="24"/>
-            <w:szCs w:val="24"/>
-          </w:rPr>
-          <w:t>OA</w:t>
-        </w:r>
-      </w:ins>
-      <w:ins w:id="139" w:author="Travis Tai" w:date="2018-07-31T17:22:00Z">
+      <w:ins w:id="147" w:author="James Robinson" w:date="2018-08-07T12:41:00Z">
+        <w:r>
+          <w:rPr>
+            <w:rFonts w:ascii="Times New Roman" w:eastAsia="Times New Roman" w:hAnsi="Times New Roman" w:cs="Times New Roman"/>
+            <w:sz w:val="24"/>
+            <w:szCs w:val="24"/>
+          </w:rPr>
+          <w:t>closed</w:t>
+        </w:r>
+        <w:r>
+          <w:rPr>
+            <w:rFonts w:ascii="Times New Roman" w:eastAsia="Times New Roman" w:hAnsi="Times New Roman" w:cs="Times New Roman"/>
+            <w:sz w:val="24"/>
+            <w:szCs w:val="24"/>
+          </w:rPr>
+          <w:t xml:space="preserve"> </w:t>
+        </w:r>
+      </w:ins>
+      <w:ins w:id="148" w:author="Travis Tai" w:date="2018-07-31T17:21:00Z">
+        <w:del w:id="149" w:author="James Robinson" w:date="2018-08-07T12:41:00Z">
+          <w:r>
+            <w:rPr>
+              <w:rFonts w:ascii="Times New Roman" w:eastAsia="Times New Roman" w:hAnsi="Times New Roman" w:cs="Times New Roman"/>
+              <w:sz w:val="24"/>
+              <w:szCs w:val="24"/>
+            </w:rPr>
+            <w:delText>OA</w:delText>
+          </w:r>
+        </w:del>
+      </w:ins>
+      <w:ins w:id="150" w:author="Travis Tai" w:date="2018-07-31T17:22:00Z">
         <w:r>
           <w:rPr>
             <w:rFonts w:ascii="Times New Roman" w:eastAsia="Times New Roman" w:hAnsi="Times New Roman" w:cs="Times New Roman"/>
@@ -5007,8 +5090,8 @@
           <w:t xml:space="preserve"> in all JR categories</w:t>
         </w:r>
       </w:ins>
-      <w:ins w:id="140" w:author="Travis Tai" w:date="2018-07-31T17:21:00Z">
-        <w:del w:id="141" w:author="James Robinson" w:date="2018-08-01T14:26:00Z">
+      <w:ins w:id="151" w:author="Travis Tai" w:date="2018-07-31T17:21:00Z">
+        <w:del w:id="152" w:author="James Robinson" w:date="2018-08-01T14:26:00Z">
           <w:r>
             <w:rPr>
               <w:rFonts w:ascii="Times New Roman" w:eastAsia="Times New Roman" w:hAnsi="Times New Roman" w:cs="Times New Roman"/>
@@ -5019,7 +5102,7 @@
           </w:r>
         </w:del>
       </w:ins>
-      <w:del w:id="142" w:author="James Robinson" w:date="2018-08-01T14:26:00Z">
+      <w:del w:id="153" w:author="James Robinson" w:date="2018-08-01T14:26:00Z">
         <w:r>
           <w:rPr>
             <w:rFonts w:ascii="Times New Roman" w:eastAsia="Times New Roman" w:hAnsi="Times New Roman" w:cs="Times New Roman"/>
@@ -5037,15 +5120,70 @@
         </w:rPr>
         <w:t xml:space="preserve">, </w:t>
       </w:r>
-      <w:ins w:id="143" w:author="Travis Tai" w:date="2018-07-31T17:22:00Z">
-        <w:r>
-          <w:rPr>
-            <w:rFonts w:ascii="Times New Roman" w:eastAsia="Times New Roman" w:hAnsi="Times New Roman" w:cs="Times New Roman"/>
-            <w:sz w:val="24"/>
-            <w:szCs w:val="24"/>
-          </w:rPr>
-          <w:t xml:space="preserve">and this difference increased with </w:t>
-        </w:r>
+      <w:ins w:id="154" w:author="Travis Tai" w:date="2018-07-31T17:22:00Z">
+        <w:r>
+          <w:rPr>
+            <w:rFonts w:ascii="Times New Roman" w:eastAsia="Times New Roman" w:hAnsi="Times New Roman" w:cs="Times New Roman"/>
+            <w:sz w:val="24"/>
+            <w:szCs w:val="24"/>
+          </w:rPr>
+          <w:t xml:space="preserve">and this difference </w:t>
+        </w:r>
+        <w:del w:id="155" w:author="James Robinson" w:date="2018-08-07T12:41:00Z">
+          <w:r>
+            <w:rPr>
+              <w:rFonts w:ascii="Times New Roman" w:eastAsia="Times New Roman" w:hAnsi="Times New Roman" w:cs="Times New Roman"/>
+              <w:sz w:val="24"/>
+              <w:szCs w:val="24"/>
+            </w:rPr>
+            <w:delText>increased</w:delText>
+          </w:r>
+        </w:del>
+      </w:ins>
+      <w:ins w:id="156" w:author="James Robinson" w:date="2018-08-07T12:41:00Z">
+        <w:r>
+          <w:rPr>
+            <w:rFonts w:ascii="Times New Roman" w:eastAsia="Times New Roman" w:hAnsi="Times New Roman" w:cs="Times New Roman"/>
+            <w:sz w:val="24"/>
+            <w:szCs w:val="24"/>
+          </w:rPr>
+          <w:t xml:space="preserve">was consistent </w:t>
+        </w:r>
+        <w:commentRangeEnd w:id="134"/>
+        <w:r>
+          <w:rPr>
+            <w:rStyle w:val="CommentReference"/>
+          </w:rPr>
+          <w:commentReference w:id="134"/>
+        </w:r>
+        <w:r>
+          <w:rPr>
+            <w:rFonts w:ascii="Times New Roman" w:eastAsia="Times New Roman" w:hAnsi="Times New Roman" w:cs="Times New Roman"/>
+            <w:sz w:val="24"/>
+            <w:szCs w:val="24"/>
+          </w:rPr>
+          <w:t>across</w:t>
+        </w:r>
+      </w:ins>
+      <w:ins w:id="157" w:author="Travis Tai" w:date="2018-07-31T17:22:00Z">
+        <w:r>
+          <w:rPr>
+            <w:rFonts w:ascii="Times New Roman" w:eastAsia="Times New Roman" w:hAnsi="Times New Roman" w:cs="Times New Roman"/>
+            <w:sz w:val="24"/>
+            <w:szCs w:val="24"/>
+          </w:rPr>
+          <w:t xml:space="preserve"> </w:t>
+        </w:r>
+        <w:del w:id="158" w:author="James Robinson" w:date="2018-08-07T12:41:00Z">
+          <w:r>
+            <w:rPr>
+              <w:rFonts w:ascii="Times New Roman" w:eastAsia="Times New Roman" w:hAnsi="Times New Roman" w:cs="Times New Roman"/>
+              <w:sz w:val="24"/>
+              <w:szCs w:val="24"/>
+            </w:rPr>
+            <w:delText xml:space="preserve">with </w:delText>
+          </w:r>
+        </w:del>
         <w:r>
           <w:rPr>
             <w:rFonts w:ascii="Times New Roman" w:eastAsia="Times New Roman" w:hAnsi="Times New Roman" w:cs="Times New Roman"/>
@@ -5055,7 +5193,17 @@
           <w:t>JR</w:t>
         </w:r>
       </w:ins>
-      <w:ins w:id="144" w:author="James Robinson" w:date="2018-08-01T14:26:00Z">
+      <w:ins w:id="159" w:author="James Robinson" w:date="2018-08-07T12:41:00Z">
+        <w:r>
+          <w:rPr>
+            <w:rFonts w:ascii="Times New Roman" w:eastAsia="Times New Roman" w:hAnsi="Times New Roman" w:cs="Times New Roman"/>
+            <w:sz w:val="24"/>
+            <w:szCs w:val="24"/>
+          </w:rPr>
+          <w:t>s</w:t>
+        </w:r>
+      </w:ins>
+      <w:ins w:id="160" w:author="James Robinson" w:date="2018-08-01T14:26:00Z">
         <w:r>
           <w:rPr>
             <w:rFonts w:ascii="Times New Roman" w:eastAsia="Times New Roman" w:hAnsi="Times New Roman" w:cs="Times New Roman"/>
@@ -5065,7 +5213,7 @@
           <w:t xml:space="preserve"> (Fig. 2d)</w:t>
         </w:r>
       </w:ins>
-      <w:ins w:id="145" w:author="Travis Tai" w:date="2018-07-31T17:22:00Z">
+      <w:ins w:id="161" w:author="Travis Tai" w:date="2018-07-31T17:22:00Z">
         <w:r>
           <w:rPr>
             <w:rFonts w:ascii="Times New Roman" w:eastAsia="Times New Roman" w:hAnsi="Times New Roman" w:cs="Times New Roman"/>
@@ -5083,7 +5231,7 @@
           <w:t xml:space="preserve"> </w:t>
         </w:r>
       </w:ins>
-      <w:ins w:id="146" w:author="James Robinson" w:date="2018-08-01T14:34:00Z">
+      <w:ins w:id="162" w:author="James Robinson" w:date="2018-08-01T14:34:00Z">
         <w:r>
           <w:rPr>
             <w:rFonts w:ascii="Times New Roman" w:eastAsia="Times New Roman" w:hAnsi="Times New Roman" w:cs="Times New Roman"/>
@@ -5093,7 +5241,7 @@
           <w:t xml:space="preserve">Because Altmetric track </w:t>
         </w:r>
       </w:ins>
-      <w:ins w:id="147" w:author="James Robinson" w:date="2018-08-01T14:35:00Z">
+      <w:ins w:id="163" w:author="James Robinson" w:date="2018-08-01T14:35:00Z">
         <w:r>
           <w:rPr>
             <w:rFonts w:ascii="Times New Roman" w:eastAsia="Times New Roman" w:hAnsi="Times New Roman" w:cs="Times New Roman"/>
@@ -5103,7 +5251,7 @@
           <w:t xml:space="preserve">major </w:t>
         </w:r>
       </w:ins>
-      <w:ins w:id="148" w:author="James Robinson" w:date="2018-08-01T14:34:00Z">
+      <w:ins w:id="164" w:author="James Robinson" w:date="2018-08-01T14:34:00Z">
         <w:r>
           <w:rPr>
             <w:rFonts w:ascii="Times New Roman" w:eastAsia="Times New Roman" w:hAnsi="Times New Roman" w:cs="Times New Roman"/>
@@ -5113,7 +5261,7 @@
           <w:t>policy groups</w:t>
         </w:r>
       </w:ins>
-      <w:ins w:id="149" w:author="James Robinson" w:date="2018-08-01T14:35:00Z">
+      <w:ins w:id="165" w:author="James Robinson" w:date="2018-08-01T14:35:00Z">
         <w:r>
           <w:rPr>
             <w:rFonts w:ascii="Times New Roman" w:eastAsia="Times New Roman" w:hAnsi="Times New Roman" w:cs="Times New Roman"/>
@@ -5128,7 +5276,7 @@
             <w:i/>
             <w:sz w:val="24"/>
             <w:szCs w:val="24"/>
-            <w:rPrChange w:id="150" w:author="James Robinson" w:date="2018-08-01T14:35:00Z">
+            <w:rPrChange w:id="166" w:author="James Robinson" w:date="2018-08-01T14:35:00Z">
               <w:rPr>
                 <w:rFonts w:ascii="Times New Roman" w:eastAsia="Times New Roman" w:hAnsi="Times New Roman" w:cs="Times New Roman"/>
                 <w:sz w:val="24"/>
@@ -5147,7 +5295,7 @@
           <w:t>. 2016)</w:t>
         </w:r>
       </w:ins>
-      <w:ins w:id="151" w:author="James Robinson" w:date="2018-08-01T14:34:00Z">
+      <w:ins w:id="167" w:author="James Robinson" w:date="2018-08-01T14:34:00Z">
         <w:r>
           <w:rPr>
             <w:rFonts w:ascii="Times New Roman" w:eastAsia="Times New Roman" w:hAnsi="Times New Roman" w:cs="Times New Roman"/>
@@ -5157,8 +5305,8 @@
           <w:t xml:space="preserve">, </w:t>
         </w:r>
       </w:ins>
-      <w:ins w:id="152" w:author="Travis Tai" w:date="2018-07-31T17:23:00Z">
-        <w:del w:id="153" w:author="James Robinson" w:date="2018-08-01T14:35:00Z">
+      <w:ins w:id="168" w:author="Travis Tai" w:date="2018-07-31T17:23:00Z">
+        <w:del w:id="169" w:author="James Robinson" w:date="2018-08-01T14:35:00Z">
           <w:r>
             <w:rPr>
               <w:rFonts w:ascii="Times New Roman" w:eastAsia="Times New Roman" w:hAnsi="Times New Roman" w:cs="Times New Roman"/>
@@ -5168,7 +5316,7 @@
             <w:delText>M</w:delText>
           </w:r>
         </w:del>
-        <w:del w:id="154" w:author="James Robinson" w:date="2018-08-01T14:36:00Z">
+        <w:del w:id="170" w:author="James Robinson" w:date="2018-08-01T14:36:00Z">
           <w:r>
             <w:rPr>
               <w:rFonts w:ascii="Times New Roman" w:eastAsia="Times New Roman" w:hAnsi="Times New Roman" w:cs="Times New Roman"/>
@@ -5186,7 +5334,7 @@
           </w:rPr>
           <w:t xml:space="preserve">policy </w:t>
         </w:r>
-        <w:del w:id="155" w:author="James Robinson" w:date="2018-08-01T14:35:00Z">
+        <w:del w:id="171" w:author="James Robinson" w:date="2018-08-01T14:35:00Z">
           <w:r>
             <w:rPr>
               <w:rFonts w:ascii="Times New Roman" w:eastAsia="Times New Roman" w:hAnsi="Times New Roman" w:cs="Times New Roman"/>
@@ -5197,7 +5345,7 @@
           </w:r>
         </w:del>
       </w:ins>
-      <w:ins w:id="156" w:author="James Robinson" w:date="2018-08-01T14:35:00Z">
+      <w:ins w:id="172" w:author="James Robinson" w:date="2018-08-01T14:35:00Z">
         <w:r>
           <w:rPr>
             <w:rFonts w:ascii="Times New Roman" w:eastAsia="Times New Roman" w:hAnsi="Times New Roman" w:cs="Times New Roman"/>
@@ -5207,7 +5355,7 @@
           <w:t>mentions</w:t>
         </w:r>
       </w:ins>
-      <w:ins w:id="157" w:author="Travis Tai" w:date="2018-07-31T17:23:00Z">
+      <w:ins w:id="173" w:author="Travis Tai" w:date="2018-07-31T17:23:00Z">
         <w:r>
           <w:rPr>
             <w:rFonts w:ascii="Times New Roman" w:eastAsia="Times New Roman" w:hAnsi="Times New Roman" w:cs="Times New Roman"/>
@@ -5217,7 +5365,7 @@
           <w:t xml:space="preserve"> </w:t>
         </w:r>
       </w:ins>
-      <w:ins w:id="158" w:author="James Robinson" w:date="2018-08-01T14:36:00Z">
+      <w:ins w:id="174" w:author="James Robinson" w:date="2018-08-01T14:36:00Z">
         <w:r>
           <w:rPr>
             <w:rFonts w:ascii="Times New Roman" w:eastAsia="Times New Roman" w:hAnsi="Times New Roman" w:cs="Times New Roman"/>
@@ -5227,8 +5375,8 @@
           <w:t xml:space="preserve">may be biased towards </w:t>
         </w:r>
       </w:ins>
-      <w:ins w:id="159" w:author="Travis Tai" w:date="2018-07-31T17:23:00Z">
-        <w:del w:id="160" w:author="James Robinson" w:date="2018-08-01T14:29:00Z">
+      <w:ins w:id="175" w:author="Travis Tai" w:date="2018-07-31T17:23:00Z">
+        <w:del w:id="176" w:author="James Robinson" w:date="2018-08-01T14:29:00Z">
           <w:r>
             <w:rPr>
               <w:rFonts w:ascii="Times New Roman" w:eastAsia="Times New Roman" w:hAnsi="Times New Roman" w:cs="Times New Roman"/>
@@ -5238,7 +5386,7 @@
             <w:delText>a</w:delText>
           </w:r>
         </w:del>
-        <w:del w:id="161" w:author="James Robinson" w:date="2018-08-01T14:36:00Z">
+        <w:del w:id="177" w:author="James Robinson" w:date="2018-08-01T14:36:00Z">
           <w:r>
             <w:rPr>
               <w:rFonts w:ascii="Times New Roman" w:eastAsia="Times New Roman" w:hAnsi="Times New Roman" w:cs="Times New Roman"/>
@@ -5249,8 +5397,8 @@
           </w:r>
         </w:del>
       </w:ins>
-      <w:ins w:id="162" w:author="Travis Tai" w:date="2018-07-31T17:24:00Z">
-        <w:del w:id="163" w:author="James Robinson" w:date="2018-08-01T14:36:00Z">
+      <w:ins w:id="178" w:author="Travis Tai" w:date="2018-07-31T17:24:00Z">
+        <w:del w:id="179" w:author="James Robinson" w:date="2018-08-01T14:36:00Z">
           <w:r>
             <w:rPr>
               <w:rFonts w:ascii="Times New Roman" w:eastAsia="Times New Roman" w:hAnsi="Times New Roman" w:cs="Times New Roman"/>
@@ -5261,7 +5409,7 @@
           </w:r>
         </w:del>
       </w:ins>
-      <w:ins w:id="164" w:author="James Robinson" w:date="2018-08-01T14:31:00Z">
+      <w:ins w:id="180" w:author="James Robinson" w:date="2018-08-01T14:31:00Z">
         <w:r>
           <w:rPr>
             <w:rFonts w:ascii="Times New Roman" w:eastAsia="Times New Roman" w:hAnsi="Times New Roman" w:cs="Times New Roman"/>
@@ -5271,7 +5419,7 @@
           <w:t xml:space="preserve">academic authors </w:t>
         </w:r>
       </w:ins>
-      <w:ins w:id="165" w:author="James Robinson" w:date="2018-08-01T14:36:00Z">
+      <w:ins w:id="181" w:author="James Robinson" w:date="2018-08-01T14:36:00Z">
         <w:r>
           <w:rPr>
             <w:rFonts w:ascii="Times New Roman" w:eastAsia="Times New Roman" w:hAnsi="Times New Roman" w:cs="Times New Roman"/>
@@ -5281,7 +5429,7 @@
           <w:t xml:space="preserve">working </w:t>
         </w:r>
       </w:ins>
-      <w:ins w:id="166" w:author="James Robinson" w:date="2018-08-01T14:31:00Z">
+      <w:ins w:id="182" w:author="James Robinson" w:date="2018-08-01T14:31:00Z">
         <w:r>
           <w:rPr>
             <w:rFonts w:ascii="Times New Roman" w:eastAsia="Times New Roman" w:hAnsi="Times New Roman" w:cs="Times New Roman"/>
@@ -5291,7 +5439,7 @@
           <w:t xml:space="preserve">for </w:t>
         </w:r>
       </w:ins>
-      <w:ins w:id="167" w:author="Travis Tai" w:date="2018-07-31T17:24:00Z">
+      <w:ins w:id="183" w:author="Travis Tai" w:date="2018-07-31T17:24:00Z">
         <w:r>
           <w:rPr>
             <w:rFonts w:ascii="Times New Roman" w:eastAsia="Times New Roman" w:hAnsi="Times New Roman" w:cs="Times New Roman"/>
@@ -5301,7 +5449,7 @@
           <w:t xml:space="preserve">international </w:t>
         </w:r>
       </w:ins>
-      <w:ins w:id="168" w:author="Travis Tai" w:date="2018-07-31T17:23:00Z">
+      <w:ins w:id="184" w:author="Travis Tai" w:date="2018-07-31T17:23:00Z">
         <w:r>
           <w:rPr>
             <w:rFonts w:ascii="Times New Roman" w:eastAsia="Times New Roman" w:hAnsi="Times New Roman" w:cs="Times New Roman"/>
@@ -5327,7 +5475,7 @@
           <w:t xml:space="preserve">. </w:t>
         </w:r>
       </w:ins>
-      <w:ins w:id="169" w:author="Travis Tai" w:date="2018-08-01T06:57:00Z">
+      <w:ins w:id="185" w:author="Travis Tai" w:date="2018-08-01T06:57:00Z">
         <w:r>
           <w:rPr>
             <w:rFonts w:ascii="Times New Roman" w:eastAsia="Times New Roman" w:hAnsi="Times New Roman" w:cs="Times New Roman"/>
@@ -5337,7 +5485,7 @@
           <w:t xml:space="preserve">Food and Agriculture Organization of the </w:t>
         </w:r>
       </w:ins>
-      <w:ins w:id="170" w:author="Travis Tai" w:date="2018-07-31T17:23:00Z">
+      <w:ins w:id="186" w:author="Travis Tai" w:date="2018-07-31T17:23:00Z">
         <w:r>
           <w:rPr>
             <w:rFonts w:ascii="Times New Roman" w:eastAsia="Times New Roman" w:hAnsi="Times New Roman" w:cs="Times New Roman"/>
@@ -5347,7 +5495,7 @@
           <w:t>United Nations</w:t>
         </w:r>
       </w:ins>
-      <w:ins w:id="171" w:author="Travis Tai" w:date="2018-08-01T06:57:00Z">
+      <w:ins w:id="187" w:author="Travis Tai" w:date="2018-08-01T06:57:00Z">
         <w:r>
           <w:rPr>
             <w:rFonts w:ascii="Times New Roman" w:eastAsia="Times New Roman" w:hAnsi="Times New Roman" w:cs="Times New Roman"/>
@@ -5365,7 +5513,7 @@
           <w:t>World Bank</w:t>
         </w:r>
       </w:ins>
-      <w:ins w:id="172" w:author="Travis Tai" w:date="2018-08-01T06:58:00Z">
+      <w:ins w:id="188" w:author="Travis Tai" w:date="2018-08-01T06:58:00Z">
         <w:r>
           <w:rPr>
             <w:rFonts w:ascii="Times New Roman" w:eastAsia="Times New Roman" w:hAnsi="Times New Roman" w:cs="Times New Roman"/>
@@ -5375,7 +5523,7 @@
           <w:t>, Intergovernmental Panel on Climate Change</w:t>
         </w:r>
       </w:ins>
-      <w:ins w:id="173" w:author="Travis Tai" w:date="2018-07-31T17:23:00Z">
+      <w:ins w:id="189" w:author="Travis Tai" w:date="2018-07-31T17:23:00Z">
         <w:r>
           <w:rPr>
             <w:rFonts w:ascii="Times New Roman" w:eastAsia="Times New Roman" w:hAnsi="Times New Roman" w:cs="Times New Roman"/>
@@ -5385,7 +5533,7 @@
           <w:t>)</w:t>
         </w:r>
       </w:ins>
-      <w:ins w:id="174" w:author="James Robinson" w:date="2018-08-01T14:36:00Z">
+      <w:ins w:id="190" w:author="James Robinson" w:date="2018-08-01T14:36:00Z">
         <w:r>
           <w:rPr>
             <w:rFonts w:ascii="Times New Roman" w:eastAsia="Times New Roman" w:hAnsi="Times New Roman" w:cs="Times New Roman"/>
@@ -5395,7 +5543,7 @@
           <w:t>,</w:t>
         </w:r>
       </w:ins>
-      <w:ins w:id="175" w:author="James Robinson" w:date="2018-08-01T14:28:00Z">
+      <w:ins w:id="191" w:author="James Robinson" w:date="2018-08-01T14:28:00Z">
         <w:r>
           <w:rPr>
             <w:rFonts w:ascii="Times New Roman" w:eastAsia="Times New Roman" w:hAnsi="Times New Roman" w:cs="Times New Roman"/>
@@ -5405,7 +5553,7 @@
           <w:t xml:space="preserve"> </w:t>
         </w:r>
       </w:ins>
-      <w:ins w:id="176" w:author="James Robinson" w:date="2018-08-01T14:37:00Z">
+      <w:ins w:id="192" w:author="James Robinson" w:date="2018-08-01T14:37:00Z">
         <w:r>
           <w:rPr>
             <w:rFonts w:ascii="Times New Roman" w:eastAsia="Times New Roman" w:hAnsi="Times New Roman" w:cs="Times New Roman"/>
@@ -5415,7 +5563,7 @@
           <w:t>and overlook research uptake</w:t>
         </w:r>
       </w:ins>
-      <w:ins w:id="177" w:author="James Robinson" w:date="2018-08-01T14:28:00Z">
+      <w:ins w:id="193" w:author="James Robinson" w:date="2018-08-01T14:28:00Z">
         <w:r>
           <w:rPr>
             <w:rFonts w:ascii="Times New Roman" w:eastAsia="Times New Roman" w:hAnsi="Times New Roman" w:cs="Times New Roman"/>
@@ -5425,7 +5573,7 @@
           <w:t xml:space="preserve"> </w:t>
         </w:r>
       </w:ins>
-      <w:ins w:id="178" w:author="James Robinson" w:date="2018-08-01T14:31:00Z">
+      <w:ins w:id="194" w:author="James Robinson" w:date="2018-08-01T14:31:00Z">
         <w:r>
           <w:rPr>
             <w:rFonts w:ascii="Times New Roman" w:eastAsia="Times New Roman" w:hAnsi="Times New Roman" w:cs="Times New Roman"/>
@@ -5435,7 +5583,7 @@
           <w:t xml:space="preserve">by </w:t>
         </w:r>
       </w:ins>
-      <w:ins w:id="179" w:author="James Robinson" w:date="2018-08-01T14:29:00Z">
+      <w:ins w:id="195" w:author="James Robinson" w:date="2018-08-01T14:29:00Z">
         <w:r>
           <w:rPr>
             <w:rFonts w:ascii="Times New Roman" w:eastAsia="Times New Roman" w:hAnsi="Times New Roman" w:cs="Times New Roman"/>
@@ -5445,7 +5593,7 @@
           <w:t>national</w:t>
         </w:r>
       </w:ins>
-      <w:ins w:id="180" w:author="James Robinson" w:date="2018-08-01T14:28:00Z">
+      <w:ins w:id="196" w:author="James Robinson" w:date="2018-08-01T14:28:00Z">
         <w:r>
           <w:rPr>
             <w:rFonts w:ascii="Times New Roman" w:eastAsia="Times New Roman" w:hAnsi="Times New Roman" w:cs="Times New Roman"/>
@@ -5455,7 +5603,7 @@
           <w:t xml:space="preserve"> policymakers</w:t>
         </w:r>
       </w:ins>
-      <w:ins w:id="181" w:author="James Robinson" w:date="2018-08-01T14:38:00Z">
+      <w:ins w:id="197" w:author="James Robinson" w:date="2018-08-01T14:38:00Z">
         <w:r>
           <w:rPr>
             <w:rFonts w:ascii="Times New Roman" w:eastAsia="Times New Roman" w:hAnsi="Times New Roman" w:cs="Times New Roman"/>
@@ -5465,7 +5613,7 @@
           <w:t xml:space="preserve"> working behind paywalls</w:t>
         </w:r>
       </w:ins>
-      <w:ins w:id="182" w:author="James Robinson" w:date="2018-08-01T14:31:00Z">
+      <w:ins w:id="198" w:author="James Robinson" w:date="2018-08-01T14:31:00Z">
         <w:r>
           <w:rPr>
             <w:rFonts w:ascii="Times New Roman" w:eastAsia="Times New Roman" w:hAnsi="Times New Roman" w:cs="Times New Roman"/>
@@ -5475,7 +5623,7 @@
           <w:t xml:space="preserve">. </w:t>
         </w:r>
       </w:ins>
-      <w:ins w:id="183" w:author="James Robinson" w:date="2018-08-01T14:36:00Z">
+      <w:ins w:id="199" w:author="James Robinson" w:date="2018-08-01T14:36:00Z">
         <w:r>
           <w:rPr>
             <w:rFonts w:ascii="Times New Roman" w:eastAsia="Times New Roman" w:hAnsi="Times New Roman" w:cs="Times New Roman"/>
@@ -5485,8 +5633,8 @@
           <w:t>Indeed, greater</w:t>
         </w:r>
       </w:ins>
-      <w:ins w:id="184" w:author="Travis Tai" w:date="2018-07-31T17:32:00Z">
-        <w:del w:id="185" w:author="James Robinson" w:date="2018-08-01T14:31:00Z">
+      <w:ins w:id="200" w:author="Travis Tai" w:date="2018-07-31T17:32:00Z">
+        <w:del w:id="201" w:author="James Robinson" w:date="2018-08-01T14:31:00Z">
           <w:r>
             <w:rPr>
               <w:rFonts w:ascii="Times New Roman" w:eastAsia="Times New Roman" w:hAnsi="Times New Roman" w:cs="Times New Roman"/>
@@ -5496,7 +5644,7 @@
             <w:delText>,</w:delText>
           </w:r>
         </w:del>
-        <w:del w:id="186" w:author="James Robinson" w:date="2018-08-01T14:36:00Z">
+        <w:del w:id="202" w:author="James Robinson" w:date="2018-08-01T14:36:00Z">
           <w:r>
             <w:rPr>
               <w:rFonts w:ascii="Times New Roman" w:eastAsia="Times New Roman" w:hAnsi="Times New Roman" w:cs="Times New Roman"/>
@@ -5507,7 +5655,7 @@
           </w:r>
         </w:del>
       </w:ins>
-      <w:ins w:id="187" w:author="James Robinson" w:date="2018-08-01T14:32:00Z">
+      <w:ins w:id="203" w:author="James Robinson" w:date="2018-08-01T14:32:00Z">
         <w:r>
           <w:rPr>
             <w:rFonts w:ascii="Times New Roman" w:eastAsia="Times New Roman" w:hAnsi="Times New Roman" w:cs="Times New Roman"/>
@@ -5533,7 +5681,7 @@
           <w:t xml:space="preserve"> particularly </w:t>
         </w:r>
       </w:ins>
-      <w:ins w:id="188" w:author="James Robinson" w:date="2018-08-01T14:37:00Z">
+      <w:ins w:id="204" w:author="James Robinson" w:date="2018-08-01T14:37:00Z">
         <w:r>
           <w:rPr>
             <w:rFonts w:ascii="Times New Roman" w:eastAsia="Times New Roman" w:hAnsi="Times New Roman" w:cs="Times New Roman"/>
@@ -5543,7 +5691,7 @@
           <w:t>strong for</w:t>
         </w:r>
       </w:ins>
-      <w:ins w:id="189" w:author="James Robinson" w:date="2018-08-01T14:30:00Z">
+      <w:ins w:id="205" w:author="James Robinson" w:date="2018-08-01T14:30:00Z">
         <w:r>
           <w:rPr>
             <w:rFonts w:ascii="Times New Roman" w:eastAsia="Times New Roman" w:hAnsi="Times New Roman" w:cs="Times New Roman"/>
@@ -5553,8 +5701,8 @@
           <w:t xml:space="preserve"> </w:t>
         </w:r>
       </w:ins>
-      <w:ins w:id="190" w:author="Travis Tai" w:date="2018-07-31T17:32:00Z">
-        <w:del w:id="191" w:author="James Robinson" w:date="2018-08-01T14:30:00Z">
+      <w:ins w:id="206" w:author="Travis Tai" w:date="2018-07-31T17:32:00Z">
+        <w:del w:id="207" w:author="James Robinson" w:date="2018-08-01T14:30:00Z">
           <w:r>
             <w:rPr>
               <w:rFonts w:ascii="Times New Roman" w:eastAsia="Times New Roman" w:hAnsi="Times New Roman" w:cs="Times New Roman"/>
@@ -5572,7 +5720,7 @@
             <w:delText>many of the cited documents are from</w:delText>
           </w:r>
         </w:del>
-        <w:del w:id="192" w:author="James Robinson" w:date="2018-08-01T14:32:00Z">
+        <w:del w:id="208" w:author="James Robinson" w:date="2018-08-01T14:32:00Z">
           <w:r>
             <w:rPr>
               <w:rFonts w:ascii="Times New Roman" w:eastAsia="Times New Roman" w:hAnsi="Times New Roman" w:cs="Times New Roman"/>
@@ -5582,7 +5730,7 @@
             <w:delText xml:space="preserve"> </w:delText>
           </w:r>
         </w:del>
-        <w:del w:id="193" w:author="James Robinson" w:date="2018-08-01T14:30:00Z">
+        <w:del w:id="209" w:author="James Robinson" w:date="2018-08-01T14:30:00Z">
           <w:r>
             <w:rPr>
               <w:rFonts w:ascii="Times New Roman" w:eastAsia="Times New Roman" w:hAnsi="Times New Roman" w:cs="Times New Roman"/>
@@ -5592,7 +5740,7 @@
             <w:delText>widely</w:delText>
           </w:r>
         </w:del>
-        <w:del w:id="194" w:author="James Robinson" w:date="2018-08-01T14:27:00Z">
+        <w:del w:id="210" w:author="James Robinson" w:date="2018-08-01T14:27:00Z">
           <w:r>
             <w:rPr>
               <w:rFonts w:ascii="Times New Roman" w:eastAsia="Times New Roman" w:hAnsi="Times New Roman" w:cs="Times New Roman"/>
@@ -5602,7 +5750,7 @@
             <w:delText xml:space="preserve"> </w:delText>
           </w:r>
         </w:del>
-        <w:del w:id="195" w:author="James Robinson" w:date="2018-08-01T14:30:00Z">
+        <w:del w:id="211" w:author="James Robinson" w:date="2018-08-01T14:30:00Z">
           <w:r>
             <w:rPr>
               <w:rFonts w:ascii="Times New Roman" w:eastAsia="Times New Roman" w:hAnsi="Times New Roman" w:cs="Times New Roman"/>
@@ -5613,7 +5761,7 @@
           </w:r>
         </w:del>
       </w:ins>
-      <w:ins w:id="196" w:author="James Robinson" w:date="2018-08-01T14:30:00Z">
+      <w:ins w:id="212" w:author="James Robinson" w:date="2018-08-01T14:30:00Z">
         <w:r>
           <w:rPr>
             <w:rFonts w:ascii="Times New Roman" w:eastAsia="Times New Roman" w:hAnsi="Times New Roman" w:cs="Times New Roman"/>
@@ -5623,7 +5771,7 @@
           <w:t>high impact</w:t>
         </w:r>
       </w:ins>
-      <w:ins w:id="197" w:author="Travis Tai" w:date="2018-07-31T17:32:00Z">
+      <w:ins w:id="213" w:author="Travis Tai" w:date="2018-07-31T17:32:00Z">
         <w:r>
           <w:rPr>
             <w:rFonts w:ascii="Times New Roman" w:eastAsia="Times New Roman" w:hAnsi="Times New Roman" w:cs="Times New Roman"/>
@@ -5633,7 +5781,7 @@
           <w:t xml:space="preserve"> studies</w:t>
         </w:r>
       </w:ins>
-      <w:ins w:id="198" w:author="James Robinson" w:date="2018-08-01T14:30:00Z">
+      <w:ins w:id="214" w:author="James Robinson" w:date="2018-08-01T14:30:00Z">
         <w:r>
           <w:rPr>
             <w:rFonts w:ascii="Times New Roman" w:eastAsia="Times New Roman" w:hAnsi="Times New Roman" w:cs="Times New Roman"/>
@@ -5643,8 +5791,8 @@
           <w:t xml:space="preserve"> </w:t>
         </w:r>
       </w:ins>
-      <w:ins w:id="199" w:author="Travis Tai" w:date="2018-07-31T17:32:00Z">
-        <w:del w:id="200" w:author="James Robinson" w:date="2018-08-01T14:32:00Z">
+      <w:ins w:id="215" w:author="Travis Tai" w:date="2018-07-31T17:32:00Z">
+        <w:del w:id="216" w:author="James Robinson" w:date="2018-08-01T14:32:00Z">
           <w:r>
             <w:rPr>
               <w:rFonts w:ascii="Times New Roman" w:eastAsia="Times New Roman" w:hAnsi="Times New Roman" w:cs="Times New Roman"/>
@@ -5655,7 +5803,7 @@
           </w:r>
         </w:del>
       </w:ins>
-      <w:ins w:id="201" w:author="James Robinson" w:date="2018-08-01T14:31:00Z">
+      <w:ins w:id="217" w:author="James Robinson" w:date="2018-08-01T14:31:00Z">
         <w:r>
           <w:rPr>
             <w:rFonts w:ascii="Times New Roman" w:eastAsia="Times New Roman" w:hAnsi="Times New Roman" w:cs="Times New Roman"/>
@@ -5665,8 +5813,8 @@
           <w:t>which receive</w:t>
         </w:r>
       </w:ins>
-      <w:ins w:id="202" w:author="Travis Tai" w:date="2018-07-31T17:32:00Z">
-        <w:del w:id="203" w:author="James Robinson" w:date="2018-08-01T14:31:00Z">
+      <w:ins w:id="218" w:author="Travis Tai" w:date="2018-07-31T17:32:00Z">
+        <w:del w:id="219" w:author="James Robinson" w:date="2018-08-01T14:31:00Z">
           <w:r>
             <w:rPr>
               <w:rFonts w:ascii="Times New Roman" w:eastAsia="Times New Roman" w:hAnsi="Times New Roman" w:cs="Times New Roman"/>
@@ -5677,8 +5825,8 @@
           </w:r>
         </w:del>
       </w:ins>
-      <w:ins w:id="204" w:author="Travis Tai" w:date="2018-08-01T06:59:00Z">
-        <w:del w:id="205" w:author="James Robinson" w:date="2018-08-01T14:31:00Z">
+      <w:ins w:id="220" w:author="Travis Tai" w:date="2018-08-01T06:59:00Z">
+        <w:del w:id="221" w:author="James Robinson" w:date="2018-08-01T14:31:00Z">
           <w:r>
             <w:rPr>
               <w:rFonts w:ascii="Times New Roman" w:eastAsia="Times New Roman" w:hAnsi="Times New Roman" w:cs="Times New Roman"/>
@@ -5689,8 +5837,8 @@
           </w:r>
         </w:del>
       </w:ins>
-      <w:ins w:id="206" w:author="Travis Tai" w:date="2018-07-31T17:32:00Z">
-        <w:del w:id="207" w:author="James Robinson" w:date="2018-08-01T14:31:00Z">
+      <w:ins w:id="222" w:author="Travis Tai" w:date="2018-07-31T17:32:00Z">
+        <w:del w:id="223" w:author="James Robinson" w:date="2018-08-01T14:31:00Z">
           <w:r>
             <w:rPr>
               <w:rFonts w:ascii="Times New Roman" w:eastAsia="Times New Roman" w:hAnsi="Times New Roman" w:cs="Times New Roman"/>
@@ -5701,8 +5849,8 @@
           </w:r>
         </w:del>
       </w:ins>
-      <w:ins w:id="208" w:author="Travis Tai" w:date="2018-07-31T17:33:00Z">
-        <w:del w:id="209" w:author="James Robinson" w:date="2018-08-01T14:31:00Z">
+      <w:ins w:id="224" w:author="Travis Tai" w:date="2018-07-31T17:33:00Z">
+        <w:del w:id="225" w:author="James Robinson" w:date="2018-08-01T14:31:00Z">
           <w:r>
             <w:rPr>
               <w:rFonts w:ascii="Times New Roman" w:eastAsia="Times New Roman" w:hAnsi="Times New Roman" w:cs="Times New Roman"/>
@@ -5718,68 +5866,59 @@
             <w:sz w:val="24"/>
             <w:szCs w:val="24"/>
           </w:rPr>
+          <w:t xml:space="preserve"> greater </w:t>
+        </w:r>
+      </w:ins>
+      <w:ins w:id="226" w:author="Travis Tai" w:date="2018-07-31T17:34:00Z">
+        <w:r>
+          <w:rPr>
+            <w:rFonts w:ascii="Times New Roman" w:eastAsia="Times New Roman" w:hAnsi="Times New Roman" w:cs="Times New Roman"/>
+            <w:sz w:val="24"/>
+            <w:szCs w:val="24"/>
+          </w:rPr>
+          <w:t>news coverage (Fig. 2</w:t>
+        </w:r>
+      </w:ins>
+      <w:ins w:id="227" w:author="Travis Tai" w:date="2018-08-01T06:51:00Z">
+        <w:r>
+          <w:rPr>
+            <w:rFonts w:ascii="Times New Roman" w:eastAsia="Times New Roman" w:hAnsi="Times New Roman" w:cs="Times New Roman"/>
+            <w:sz w:val="24"/>
+            <w:szCs w:val="24"/>
+          </w:rPr>
+          <w:t>b</w:t>
+        </w:r>
+      </w:ins>
+      <w:ins w:id="228" w:author="Travis Tai" w:date="2018-08-01T06:52:00Z">
+        <w:r>
+          <w:rPr>
+            <w:rFonts w:ascii="Times New Roman" w:eastAsia="Times New Roman" w:hAnsi="Times New Roman" w:cs="Times New Roman"/>
+            <w:sz w:val="24"/>
+            <w:szCs w:val="24"/>
+          </w:rPr>
+          <w:t xml:space="preserve"> and 2d</w:t>
+        </w:r>
+      </w:ins>
+      <w:ins w:id="229" w:author="Travis Tai" w:date="2018-07-31T17:34:00Z">
+        <w:r>
+          <w:rPr>
+            <w:rFonts w:ascii="Times New Roman" w:eastAsia="Times New Roman" w:hAnsi="Times New Roman" w:cs="Times New Roman"/>
+            <w:sz w:val="24"/>
+            <w:szCs w:val="24"/>
+          </w:rPr>
+          <w:t>).</w:t>
+        </w:r>
+        <w:r>
+          <w:rPr>
+            <w:rFonts w:ascii="Times New Roman" w:eastAsia="Times New Roman" w:hAnsi="Times New Roman" w:cs="Times New Roman"/>
+            <w:sz w:val="24"/>
+            <w:szCs w:val="24"/>
+          </w:rPr>
           <w:t xml:space="preserve"> </w:t>
         </w:r>
-        <w:r>
-          <w:rPr>
-            <w:rFonts w:ascii="Times New Roman" w:eastAsia="Times New Roman" w:hAnsi="Times New Roman" w:cs="Times New Roman"/>
-            <w:sz w:val="24"/>
-            <w:szCs w:val="24"/>
-          </w:rPr>
-          <w:lastRenderedPageBreak/>
-          <w:t xml:space="preserve">greater </w:t>
-        </w:r>
-      </w:ins>
-      <w:ins w:id="210" w:author="Travis Tai" w:date="2018-07-31T17:34:00Z">
-        <w:r>
-          <w:rPr>
-            <w:rFonts w:ascii="Times New Roman" w:eastAsia="Times New Roman" w:hAnsi="Times New Roman" w:cs="Times New Roman"/>
-            <w:sz w:val="24"/>
-            <w:szCs w:val="24"/>
-          </w:rPr>
-          <w:t>news coverage (Fig. 2</w:t>
-        </w:r>
-      </w:ins>
-      <w:ins w:id="211" w:author="Travis Tai" w:date="2018-08-01T06:51:00Z">
-        <w:r>
-          <w:rPr>
-            <w:rFonts w:ascii="Times New Roman" w:eastAsia="Times New Roman" w:hAnsi="Times New Roman" w:cs="Times New Roman"/>
-            <w:sz w:val="24"/>
-            <w:szCs w:val="24"/>
-          </w:rPr>
-          <w:t>b</w:t>
-        </w:r>
-      </w:ins>
-      <w:ins w:id="212" w:author="Travis Tai" w:date="2018-08-01T06:52:00Z">
-        <w:r>
-          <w:rPr>
-            <w:rFonts w:ascii="Times New Roman" w:eastAsia="Times New Roman" w:hAnsi="Times New Roman" w:cs="Times New Roman"/>
-            <w:sz w:val="24"/>
-            <w:szCs w:val="24"/>
-          </w:rPr>
-          <w:t xml:space="preserve"> and 2d</w:t>
-        </w:r>
-      </w:ins>
-      <w:ins w:id="213" w:author="Travis Tai" w:date="2018-07-31T17:34:00Z">
-        <w:r>
-          <w:rPr>
-            <w:rFonts w:ascii="Times New Roman" w:eastAsia="Times New Roman" w:hAnsi="Times New Roman" w:cs="Times New Roman"/>
-            <w:sz w:val="24"/>
-            <w:szCs w:val="24"/>
-          </w:rPr>
-          <w:t>).</w:t>
-        </w:r>
-        <w:r>
-          <w:rPr>
-            <w:rFonts w:ascii="Times New Roman" w:eastAsia="Times New Roman" w:hAnsi="Times New Roman" w:cs="Times New Roman"/>
-            <w:sz w:val="24"/>
-            <w:szCs w:val="24"/>
-          </w:rPr>
-          <w:t xml:space="preserve"> </w:t>
-        </w:r>
-      </w:ins>
-      <w:ins w:id="214" w:author="Travis Tai" w:date="2018-07-31T17:22:00Z">
-        <w:del w:id="215" w:author="James Robinson" w:date="2018-08-01T14:38:00Z">
+      </w:ins>
+      <w:ins w:id="230" w:author="Travis Tai" w:date="2018-07-31T17:22:00Z">
+        <w:del w:id="231" w:author="James Robinson" w:date="2018-08-01T14:38:00Z">
           <w:r>
             <w:rPr>
               <w:rFonts w:ascii="Times New Roman" w:eastAsia="Times New Roman" w:hAnsi="Times New Roman" w:cs="Times New Roman"/>
@@ -5790,7 +5929,7 @@
           </w:r>
         </w:del>
       </w:ins>
-      <w:ins w:id="216" w:author="James Robinson" w:date="2018-08-01T14:38:00Z">
+      <w:ins w:id="232" w:author="James Robinson" w:date="2018-08-01T14:38:00Z">
         <w:r>
           <w:rPr>
             <w:rFonts w:ascii="Times New Roman" w:eastAsia="Times New Roman" w:hAnsi="Times New Roman" w:cs="Times New Roman"/>
@@ -5800,7 +5939,7 @@
           <w:t>T</w:t>
         </w:r>
       </w:ins>
-      <w:ins w:id="217" w:author="Travis Tai" w:date="2018-07-31T17:22:00Z">
+      <w:ins w:id="233" w:author="Travis Tai" w:date="2018-07-31T17:22:00Z">
         <w:r>
           <w:rPr>
             <w:rFonts w:ascii="Times New Roman" w:eastAsia="Times New Roman" w:hAnsi="Times New Roman" w:cs="Times New Roman"/>
@@ -5810,8 +5949,8 @@
           <w:t xml:space="preserve">here is </w:t>
         </w:r>
       </w:ins>
-      <w:commentRangeStart w:id="218"/>
-      <w:del w:id="219" w:author="Travis Tai" w:date="2018-07-31T17:22:00Z">
+      <w:commentRangeStart w:id="234"/>
+      <w:del w:id="235" w:author="Travis Tai" w:date="2018-07-31T17:22:00Z">
         <w:r>
           <w:rPr>
             <w:rFonts w:ascii="Times New Roman" w:eastAsia="Times New Roman" w:hAnsi="Times New Roman" w:cs="Times New Roman"/>
@@ -5827,7 +5966,16 @@
           <w:sz w:val="24"/>
           <w:szCs w:val="24"/>
         </w:rPr>
-        <w:t>evidence that subscription-only publishing models</w:t>
+        <w:t xml:space="preserve">evidence that subscription-only publishing </w:t>
+      </w:r>
+      <w:r>
+        <w:rPr>
+          <w:rFonts w:ascii="Times New Roman" w:eastAsia="Times New Roman" w:hAnsi="Times New Roman" w:cs="Times New Roman"/>
+          <w:sz w:val="24"/>
+          <w:szCs w:val="24"/>
+        </w:rPr>
+        <w:lastRenderedPageBreak/>
+        <w:t>models</w:t>
       </w:r>
       <w:r>
         <w:rPr>
@@ -5845,12 +5993,12 @@
         </w:rPr>
         <w:t xml:space="preserve"> limit the uptake of current scientific knowledge by policymakers </w:t>
       </w:r>
-      <w:commentRangeEnd w:id="218"/>
+      <w:commentRangeEnd w:id="234"/>
       <w:r>
         <w:rPr>
           <w:rStyle w:val="CommentReference"/>
         </w:rPr>
-        <w:commentReference w:id="218"/>
+        <w:commentReference w:id="234"/>
       </w:r>
       <w:r>
         <w:rPr>
@@ -5861,7 +6009,7 @@
         </w:rPr>
         <w:t>(</w:t>
       </w:r>
-      <w:ins w:id="220" w:author="Travis Tai" w:date="2018-07-26T11:19:00Z">
+      <w:ins w:id="236" w:author="Travis Tai" w:date="2018-07-26T11:19:00Z">
         <w:r>
           <w:rPr>
             <w:rFonts w:ascii="Times New Roman" w:eastAsia="Times New Roman" w:hAnsi="Times New Roman" w:cs="Times New Roman"/>
@@ -5945,7 +6093,7 @@
         </w:rPr>
         <w:t>Grorud-Colvert et al., 2010</w:t>
       </w:r>
-      <w:ins w:id="221" w:author="Travis Tai" w:date="2018-07-26T11:19:00Z">
+      <w:ins w:id="237" w:author="Travis Tai" w:date="2018-07-26T11:19:00Z">
         <w:r>
           <w:rPr>
             <w:rFonts w:ascii="Times New Roman" w:eastAsia="Times New Roman" w:hAnsi="Times New Roman" w:cs="Times New Roman"/>
@@ -5956,7 +6104,7 @@
           <w:t xml:space="preserve">; </w:t>
         </w:r>
       </w:ins>
-      <w:ins w:id="222" w:author="Travis Tai" w:date="2018-07-26T11:27:00Z">
+      <w:ins w:id="238" w:author="Travis Tai" w:date="2018-07-26T11:27:00Z">
         <w:r>
           <w:rPr>
             <w:rFonts w:ascii="Times New Roman" w:eastAsia="Times New Roman" w:hAnsi="Times New Roman" w:cs="Times New Roman"/>
@@ -6004,7 +6152,7 @@
         </w:rPr>
         <w:fldChar w:fldCharType="end"/>
       </w:r>
-      <w:ins w:id="223" w:author="James Robinson" w:date="2018-08-01T14:38:00Z">
+      <w:ins w:id="239" w:author="James Robinson" w:date="2018-08-01T14:38:00Z">
         <w:r>
           <w:rPr>
             <w:rFonts w:ascii="Times New Roman" w:eastAsia="Times New Roman" w:hAnsi="Times New Roman" w:cs="Times New Roman"/>
@@ -6022,8 +6170,8 @@
           <w:t xml:space="preserve">or example, </w:t>
         </w:r>
       </w:ins>
-      <w:ins w:id="224" w:author="Travis Tai" w:date="2018-07-31T17:34:00Z">
-        <w:del w:id="225" w:author="James Robinson" w:date="2018-08-01T14:38:00Z">
+      <w:ins w:id="240" w:author="Travis Tai" w:date="2018-07-31T17:34:00Z">
+        <w:del w:id="241" w:author="James Robinson" w:date="2018-08-01T14:38:00Z">
           <w:r>
             <w:rPr>
               <w:rFonts w:ascii="Times New Roman" w:eastAsia="Times New Roman" w:hAnsi="Times New Roman" w:cs="Times New Roman"/>
@@ -6034,7 +6182,7 @@
           </w:r>
         </w:del>
       </w:ins>
-      <w:ins w:id="226" w:author="James Robinson" w:date="2018-08-01T14:38:00Z">
+      <w:ins w:id="242" w:author="James Robinson" w:date="2018-08-01T14:38:00Z">
         <w:r>
           <w:rPr>
             <w:rFonts w:ascii="Times New Roman" w:eastAsia="Times New Roman" w:hAnsi="Times New Roman" w:cs="Times New Roman"/>
@@ -6044,8 +6192,8 @@
           <w:t xml:space="preserve">OA </w:t>
         </w:r>
       </w:ins>
-      <w:ins w:id="227" w:author="Travis Tai" w:date="2018-08-01T08:20:00Z">
-        <w:del w:id="228" w:author="James Robinson" w:date="2018-08-01T14:38:00Z">
+      <w:ins w:id="243" w:author="Travis Tai" w:date="2018-08-01T08:20:00Z">
+        <w:del w:id="244" w:author="James Robinson" w:date="2018-08-01T14:38:00Z">
           <w:r>
             <w:rPr>
               <w:rFonts w:ascii="Times New Roman" w:eastAsia="Times New Roman" w:hAnsi="Times New Roman" w:cs="Times New Roman"/>
@@ -6056,7 +6204,7 @@
           </w:r>
         </w:del>
       </w:ins>
-      <w:ins w:id="229" w:author="James Robinson" w:date="2018-08-01T14:38:00Z">
+      <w:ins w:id="245" w:author="James Robinson" w:date="2018-08-01T14:38:00Z">
         <w:r>
           <w:rPr>
             <w:rFonts w:ascii="Times New Roman" w:eastAsia="Times New Roman" w:hAnsi="Times New Roman" w:cs="Times New Roman"/>
@@ -6066,8 +6214,8 @@
           <w:t>may be</w:t>
         </w:r>
       </w:ins>
-      <w:ins w:id="230" w:author="Travis Tai" w:date="2018-07-31T17:36:00Z">
-        <w:del w:id="231" w:author="James Robinson" w:date="2018-08-01T14:38:00Z">
+      <w:ins w:id="246" w:author="Travis Tai" w:date="2018-07-31T17:36:00Z">
+        <w:del w:id="247" w:author="James Robinson" w:date="2018-08-01T14:38:00Z">
           <w:r>
             <w:rPr>
               <w:rFonts w:ascii="Times New Roman" w:eastAsia="Times New Roman" w:hAnsi="Times New Roman" w:cs="Times New Roman"/>
@@ -6086,7 +6234,7 @@
           <w:t xml:space="preserve"> especially important for </w:t>
         </w:r>
       </w:ins>
-      <w:ins w:id="232" w:author="James Robinson" w:date="2018-08-01T14:38:00Z">
+      <w:ins w:id="248" w:author="James Robinson" w:date="2018-08-01T14:38:00Z">
         <w:r>
           <w:rPr>
             <w:rFonts w:ascii="Times New Roman" w:eastAsia="Times New Roman" w:hAnsi="Times New Roman" w:cs="Times New Roman"/>
@@ -6096,8 +6244,8 @@
           <w:t>small</w:t>
         </w:r>
       </w:ins>
-      <w:ins w:id="233" w:author="Travis Tai" w:date="2018-08-01T08:20:00Z">
-        <w:del w:id="234" w:author="James Robinson" w:date="2018-08-01T14:38:00Z">
+      <w:ins w:id="249" w:author="Travis Tai" w:date="2018-08-01T08:20:00Z">
+        <w:del w:id="250" w:author="James Robinson" w:date="2018-08-01T14:38:00Z">
           <w:r>
             <w:rPr>
               <w:rFonts w:ascii="Times New Roman" w:eastAsia="Times New Roman" w:hAnsi="Times New Roman" w:cs="Times New Roman"/>
@@ -6116,7 +6264,7 @@
           <w:t>-scale</w:t>
         </w:r>
       </w:ins>
-      <w:ins w:id="235" w:author="James Robinson" w:date="2018-08-01T14:39:00Z">
+      <w:ins w:id="251" w:author="James Robinson" w:date="2018-08-01T14:39:00Z">
         <w:r>
           <w:rPr>
             <w:rFonts w:ascii="Times New Roman" w:eastAsia="Times New Roman" w:hAnsi="Times New Roman" w:cs="Times New Roman"/>
@@ -6126,7 +6274,7 @@
           <w:t>, low-impact</w:t>
         </w:r>
       </w:ins>
-      <w:ins w:id="236" w:author="Travis Tai" w:date="2018-08-01T08:20:00Z">
+      <w:ins w:id="252" w:author="Travis Tai" w:date="2018-08-01T08:20:00Z">
         <w:r>
           <w:rPr>
             <w:rFonts w:ascii="Times New Roman" w:eastAsia="Times New Roman" w:hAnsi="Times New Roman" w:cs="Times New Roman"/>
@@ -6136,8 +6284,8 @@
           <w:t xml:space="preserve"> studies </w:t>
         </w:r>
       </w:ins>
-      <w:ins w:id="237" w:author="Travis Tai" w:date="2018-08-01T08:21:00Z">
-        <w:del w:id="238" w:author="James Robinson" w:date="2018-08-01T14:38:00Z">
+      <w:ins w:id="253" w:author="Travis Tai" w:date="2018-08-01T08:21:00Z">
+        <w:del w:id="254" w:author="James Robinson" w:date="2018-08-01T14:38:00Z">
           <w:r>
             <w:rPr>
               <w:rFonts w:ascii="Times New Roman" w:eastAsia="Times New Roman" w:hAnsi="Times New Roman" w:cs="Times New Roman"/>
@@ -6147,7 +6295,7 @@
             <w:delText xml:space="preserve">often </w:delText>
           </w:r>
         </w:del>
-        <w:del w:id="239" w:author="James Robinson" w:date="2018-08-01T14:39:00Z">
+        <w:del w:id="255" w:author="James Robinson" w:date="2018-08-01T14:39:00Z">
           <w:r>
             <w:rPr>
               <w:rFonts w:ascii="Times New Roman" w:eastAsia="Times New Roman" w:hAnsi="Times New Roman" w:cs="Times New Roman"/>
@@ -6157,7 +6305,7 @@
             <w:delText xml:space="preserve">published in </w:delText>
           </w:r>
         </w:del>
-        <w:del w:id="240" w:author="James Robinson" w:date="2018-08-01T14:38:00Z">
+        <w:del w:id="256" w:author="James Robinson" w:date="2018-08-01T14:38:00Z">
           <w:r>
             <w:rPr>
               <w:rFonts w:ascii="Times New Roman" w:eastAsia="Times New Roman" w:hAnsi="Times New Roman" w:cs="Times New Roman"/>
@@ -6167,7 +6315,7 @@
             <w:delText>smaller</w:delText>
           </w:r>
         </w:del>
-        <w:del w:id="241" w:author="James Robinson" w:date="2018-08-01T14:39:00Z">
+        <w:del w:id="257" w:author="James Robinson" w:date="2018-08-01T14:39:00Z">
           <w:r>
             <w:rPr>
               <w:rFonts w:ascii="Times New Roman" w:eastAsia="Times New Roman" w:hAnsi="Times New Roman" w:cs="Times New Roman"/>
@@ -6178,7 +6326,7 @@
           </w:r>
         </w:del>
       </w:ins>
-      <w:ins w:id="242" w:author="James Robinson" w:date="2018-08-01T14:39:00Z">
+      <w:ins w:id="258" w:author="James Robinson" w:date="2018-08-01T14:39:00Z">
         <w:r>
           <w:rPr>
             <w:rFonts w:ascii="Times New Roman" w:eastAsia="Times New Roman" w:hAnsi="Times New Roman" w:cs="Times New Roman"/>
@@ -6188,7 +6336,7 @@
           <w:t>which</w:t>
         </w:r>
       </w:ins>
-      <w:ins w:id="243" w:author="Travis Tai" w:date="2018-08-01T08:21:00Z">
+      <w:ins w:id="259" w:author="Travis Tai" w:date="2018-08-01T08:21:00Z">
         <w:r>
           <w:rPr>
             <w:rFonts w:ascii="Times New Roman" w:eastAsia="Times New Roman" w:hAnsi="Times New Roman" w:cs="Times New Roman"/>
@@ -6198,8 +6346,8 @@
           <w:t xml:space="preserve"> </w:t>
         </w:r>
       </w:ins>
-      <w:ins w:id="244" w:author="Travis Tai" w:date="2018-08-01T08:20:00Z">
-        <w:del w:id="245" w:author="James Robinson" w:date="2018-08-01T14:39:00Z">
+      <w:ins w:id="260" w:author="Travis Tai" w:date="2018-08-01T08:20:00Z">
+        <w:del w:id="261" w:author="James Robinson" w:date="2018-08-01T14:39:00Z">
           <w:r>
             <w:rPr>
               <w:rFonts w:ascii="Times New Roman" w:eastAsia="Times New Roman" w:hAnsi="Times New Roman" w:cs="Times New Roman"/>
@@ -6210,8 +6358,8 @@
           </w:r>
         </w:del>
       </w:ins>
-      <w:ins w:id="246" w:author="Travis Tai" w:date="2018-08-01T08:21:00Z">
-        <w:del w:id="247" w:author="James Robinson" w:date="2018-08-01T14:39:00Z">
+      <w:ins w:id="262" w:author="Travis Tai" w:date="2018-08-01T08:21:00Z">
+        <w:del w:id="263" w:author="James Robinson" w:date="2018-08-01T14:39:00Z">
           <w:r>
             <w:rPr>
               <w:rFonts w:ascii="Times New Roman" w:eastAsia="Times New Roman" w:hAnsi="Times New Roman" w:cs="Times New Roman"/>
@@ -6222,7 +6370,7 @@
           </w:r>
         </w:del>
       </w:ins>
-      <w:ins w:id="248" w:author="James Robinson" w:date="2018-08-01T14:39:00Z">
+      <w:ins w:id="264" w:author="James Robinson" w:date="2018-08-01T14:39:00Z">
         <w:r>
           <w:rPr>
             <w:rFonts w:ascii="Times New Roman" w:eastAsia="Times New Roman" w:hAnsi="Times New Roman" w:cs="Times New Roman"/>
@@ -6232,7 +6380,7 @@
           <w:t>are</w:t>
         </w:r>
       </w:ins>
-      <w:ins w:id="249" w:author="Travis Tai" w:date="2018-08-01T08:21:00Z">
+      <w:ins w:id="265" w:author="Travis Tai" w:date="2018-08-01T08:21:00Z">
         <w:r>
           <w:rPr>
             <w:rFonts w:ascii="Times New Roman" w:eastAsia="Times New Roman" w:hAnsi="Times New Roman" w:cs="Times New Roman"/>
@@ -6241,7 +6389,7 @@
           </w:rPr>
           <w:t xml:space="preserve"> releva</w:t>
         </w:r>
-        <w:del w:id="250" w:author="James Robinson" w:date="2018-08-01T14:39:00Z">
+        <w:del w:id="266" w:author="James Robinson" w:date="2018-08-01T14:39:00Z">
           <w:r>
             <w:rPr>
               <w:rFonts w:ascii="Times New Roman" w:eastAsia="Times New Roman" w:hAnsi="Times New Roman" w:cs="Times New Roman"/>
@@ -6252,7 +6400,7 @@
           </w:r>
         </w:del>
       </w:ins>
-      <w:ins w:id="251" w:author="James Robinson" w:date="2018-08-01T14:39:00Z">
+      <w:ins w:id="267" w:author="James Robinson" w:date="2018-08-01T14:39:00Z">
         <w:r>
           <w:rPr>
             <w:rFonts w:ascii="Times New Roman" w:eastAsia="Times New Roman" w:hAnsi="Times New Roman" w:cs="Times New Roman"/>
@@ -6262,8 +6410,8 @@
           <w:t>nt</w:t>
         </w:r>
       </w:ins>
-      <w:ins w:id="252" w:author="Travis Tai" w:date="2018-08-01T08:21:00Z">
-        <w:del w:id="253" w:author="James Robinson" w:date="2018-08-01T14:39:00Z">
+      <w:ins w:id="268" w:author="Travis Tai" w:date="2018-08-01T08:21:00Z">
+        <w:del w:id="269" w:author="James Robinson" w:date="2018-08-01T14:39:00Z">
           <w:r>
             <w:rPr>
               <w:rFonts w:ascii="Times New Roman" w:eastAsia="Times New Roman" w:hAnsi="Times New Roman" w:cs="Times New Roman"/>
@@ -6282,7 +6430,7 @@
           <w:t xml:space="preserve"> for local policy </w:t>
         </w:r>
       </w:ins>
-      <w:ins w:id="254" w:author="Travis Tai" w:date="2018-08-01T08:22:00Z">
+      <w:ins w:id="270" w:author="Travis Tai" w:date="2018-08-01T08:22:00Z">
         <w:r>
           <w:rPr>
             <w:rFonts w:ascii="Times New Roman" w:eastAsia="Times New Roman" w:hAnsi="Times New Roman" w:cs="Times New Roman"/>
@@ -6292,7 +6440,7 @@
           <w:t>but</w:t>
         </w:r>
       </w:ins>
-      <w:ins w:id="255" w:author="Travis Tai" w:date="2018-08-01T08:21:00Z">
+      <w:ins w:id="271" w:author="Travis Tai" w:date="2018-08-01T08:21:00Z">
         <w:r>
           <w:rPr>
             <w:rFonts w:ascii="Times New Roman" w:eastAsia="Times New Roman" w:hAnsi="Times New Roman" w:cs="Times New Roman"/>
@@ -6302,7 +6450,7 @@
           <w:t xml:space="preserve"> </w:t>
         </w:r>
       </w:ins>
-      <w:ins w:id="256" w:author="Travis Tai" w:date="2018-08-01T08:20:00Z">
+      <w:ins w:id="272" w:author="Travis Tai" w:date="2018-08-01T08:20:00Z">
         <w:r>
           <w:rPr>
             <w:rFonts w:ascii="Times New Roman" w:eastAsia="Times New Roman" w:hAnsi="Times New Roman" w:cs="Times New Roman"/>
@@ -6312,7 +6460,7 @@
           <w:t>may not receive</w:t>
         </w:r>
       </w:ins>
-      <w:ins w:id="257" w:author="Travis Tai" w:date="2018-07-31T17:34:00Z">
+      <w:ins w:id="273" w:author="Travis Tai" w:date="2018-07-31T17:34:00Z">
         <w:r>
           <w:rPr>
             <w:rFonts w:ascii="Times New Roman" w:eastAsia="Times New Roman" w:hAnsi="Times New Roman" w:cs="Times New Roman"/>
@@ -6322,7 +6470,7 @@
           <w:t xml:space="preserve"> </w:t>
         </w:r>
       </w:ins>
-      <w:ins w:id="258" w:author="Travis Tai" w:date="2018-08-01T08:21:00Z">
+      <w:ins w:id="274" w:author="Travis Tai" w:date="2018-08-01T08:21:00Z">
         <w:r>
           <w:rPr>
             <w:rFonts w:ascii="Times New Roman" w:eastAsia="Times New Roman" w:hAnsi="Times New Roman" w:cs="Times New Roman"/>
@@ -6331,7 +6479,7 @@
           </w:rPr>
           <w:t>much media attention</w:t>
         </w:r>
-        <w:del w:id="259" w:author="James Robinson" w:date="2018-08-01T14:27:00Z">
+        <w:del w:id="275" w:author="James Robinson" w:date="2018-08-01T14:27:00Z">
           <w:r>
             <w:rPr>
               <w:rFonts w:ascii="Times New Roman" w:eastAsia="Times New Roman" w:hAnsi="Times New Roman" w:cs="Times New Roman"/>
@@ -6340,8 +6488,8 @@
             </w:rPr>
             <w:delText xml:space="preserve"> </w:delText>
           </w:r>
-          <w:commentRangeStart w:id="260"/>
-          <w:commentRangeStart w:id="261"/>
+          <w:commentRangeStart w:id="276"/>
+          <w:commentRangeStart w:id="277"/>
           <w:r>
             <w:rPr>
               <w:rFonts w:ascii="Times New Roman" w:eastAsia="Times New Roman" w:hAnsi="Times New Roman" w:cs="Times New Roman"/>
@@ -6352,7 +6500,7 @@
           </w:r>
         </w:del>
       </w:ins>
-      <w:ins w:id="262" w:author="James Robinson" w:date="2018-08-01T14:27:00Z">
+      <w:ins w:id="278" w:author="James Robinson" w:date="2018-08-01T14:27:00Z">
         <w:r>
           <w:rPr>
             <w:rFonts w:ascii="Times New Roman" w:eastAsia="Times New Roman" w:hAnsi="Times New Roman" w:cs="Times New Roman"/>
@@ -6362,8 +6510,8 @@
           <w:t>.</w:t>
         </w:r>
       </w:ins>
-      <w:ins w:id="263" w:author="Travis Tai" w:date="2018-08-01T08:21:00Z">
-        <w:del w:id="264" w:author="James Robinson" w:date="2018-08-01T14:27:00Z">
+      <w:ins w:id="279" w:author="Travis Tai" w:date="2018-08-01T08:21:00Z">
+        <w:del w:id="280" w:author="James Robinson" w:date="2018-08-01T14:27:00Z">
           <w:r>
             <w:rPr>
               <w:rFonts w:ascii="Times New Roman" w:eastAsia="Times New Roman" w:hAnsi="Times New Roman" w:cs="Times New Roman"/>
@@ -6374,24 +6522,24 @@
           </w:r>
         </w:del>
       </w:ins>
-      <w:commentRangeEnd w:id="260"/>
-      <w:ins w:id="265" w:author="Travis Tai" w:date="2018-08-01T08:22:00Z">
+      <w:commentRangeEnd w:id="276"/>
+      <w:ins w:id="281" w:author="Travis Tai" w:date="2018-08-01T08:22:00Z">
         <w:r>
           <w:rPr>
             <w:rStyle w:val="CommentReference"/>
           </w:rPr>
-          <w:commentReference w:id="260"/>
-        </w:r>
-      </w:ins>
-      <w:commentRangeEnd w:id="261"/>
+          <w:commentReference w:id="276"/>
+        </w:r>
+      </w:ins>
+      <w:commentRangeEnd w:id="277"/>
       <w:r>
         <w:rPr>
           <w:rStyle w:val="CommentReference"/>
         </w:rPr>
-        <w:commentReference w:id="261"/>
-      </w:r>
-      <w:ins w:id="266" w:author="Travis Tai" w:date="2018-08-01T08:21:00Z">
-        <w:del w:id="267" w:author="James Robinson" w:date="2018-08-01T14:27:00Z">
+        <w:commentReference w:id="277"/>
+      </w:r>
+      <w:ins w:id="282" w:author="Travis Tai" w:date="2018-08-01T08:21:00Z">
+        <w:del w:id="283" w:author="James Robinson" w:date="2018-08-01T14:27:00Z">
           <w:r>
             <w:rPr>
               <w:rFonts w:ascii="Times New Roman" w:eastAsia="Times New Roman" w:hAnsi="Times New Roman" w:cs="Times New Roman"/>
@@ -6402,7 +6550,7 @@
           </w:r>
         </w:del>
       </w:ins>
-      <w:del w:id="268" w:author="Travis Tai" w:date="2018-07-31T17:34:00Z">
+      <w:del w:id="284" w:author="Travis Tai" w:date="2018-07-31T17:34:00Z">
         <w:r>
           <w:rPr>
             <w:rFonts w:ascii="Times New Roman" w:eastAsia="Times New Roman" w:hAnsi="Times New Roman" w:cs="Times New Roman"/>
@@ -6420,7 +6568,7 @@
           <w:delText xml:space="preserve"> </w:delText>
         </w:r>
       </w:del>
-      <w:del w:id="269" w:author="Travis Tai" w:date="2018-07-31T17:35:00Z">
+      <w:del w:id="285" w:author="Travis Tai" w:date="2018-07-31T17:35:00Z">
         <w:r>
           <w:rPr>
             <w:rFonts w:ascii="Times New Roman" w:eastAsia="Times New Roman" w:hAnsi="Times New Roman" w:cs="Times New Roman"/>
@@ -6868,7 +7016,17 @@
           <w:sz w:val="24"/>
           <w:szCs w:val="24"/>
         </w:rPr>
-        <w:t xml:space="preserve">improved collaboration, reproducibility, and scientific progression through sharing of data and code </w:t>
+        <w:t>improved c</w:t>
+      </w:r>
+      <w:bookmarkStart w:id="286" w:name="_GoBack"/>
+      <w:bookmarkEnd w:id="286"/>
+      <w:r>
+        <w:rPr>
+          <w:rFonts w:ascii="Times New Roman" w:eastAsia="Times New Roman" w:hAnsi="Times New Roman" w:cs="Times New Roman"/>
+          <w:sz w:val="24"/>
+          <w:szCs w:val="24"/>
+        </w:rPr>
+        <w:t xml:space="preserve">ollaboration, reproducibility, and scientific progression through sharing of data and code </w:t>
       </w:r>
       <w:r>
         <w:rPr>
@@ -7311,7 +7469,7 @@
           <w:sz w:val="24"/>
           <w:szCs w:val="24"/>
         </w:rPr>
-        <w:t xml:space="preserve">. Furthermore, most </w:t>
+        <w:t xml:space="preserve">. Furthermore, most climate change research is funded by developed countries yet may focus on climate issues in </w:t>
       </w:r>
       <w:r>
         <w:rPr>
@@ -7320,7 +7478,7 @@
           <w:szCs w:val="24"/>
         </w:rPr>
         <w:lastRenderedPageBreak/>
-        <w:t xml:space="preserve">climate change research is funded by developed countries yet may focus on climate issues in developing countries that often lack the institutional capacity for journal subscriptions and OA fees </w:t>
+        <w:t xml:space="preserve">developing countries that often lack the institutional capacity for journal subscriptions and OA fees </w:t>
       </w:r>
       <w:r>
         <w:rPr>
@@ -7685,7 +7843,7 @@
           <w:szCs w:val="24"/>
         </w:rPr>
       </w:pPr>
-      <w:commentRangeStart w:id="270"/>
+      <w:commentRangeStart w:id="287"/>
       <w:r>
         <w:rPr>
           <w:rFonts w:ascii="Times New Roman" w:eastAsia="Times New Roman" w:hAnsi="Times New Roman" w:cs="Times New Roman"/>
@@ -7696,12 +7854,12 @@
         <w:lastRenderedPageBreak/>
         <w:t xml:space="preserve">Table </w:t>
       </w:r>
-      <w:commentRangeEnd w:id="270"/>
+      <w:commentRangeEnd w:id="287"/>
       <w:r>
         <w:rPr>
           <w:rStyle w:val="CommentReference"/>
         </w:rPr>
-        <w:commentReference w:id="270"/>
+        <w:commentReference w:id="287"/>
       </w:r>
       <w:r>
         <w:rPr>
@@ -9367,7 +9525,7 @@
               </w:rPr>
               <w:t>Archiving pre- and post-prints on open access repositories such as arXiv, biorXiv, MarXiv</w:t>
             </w:r>
-            <w:ins w:id="271" w:author="Travis Tai" w:date="2018-07-26T12:13:00Z">
+            <w:ins w:id="288" w:author="Travis Tai" w:date="2018-07-26T12:13:00Z">
               <w:r>
                 <w:rPr>
                   <w:rFonts w:ascii="Times New Roman" w:eastAsia="Times New Roman" w:hAnsi="Times New Roman" w:cs="Times New Roman"/>
@@ -9377,7 +9535,7 @@
                 <w:t>, and Ear</w:t>
               </w:r>
             </w:ins>
-            <w:ins w:id="272" w:author="Travis Tai" w:date="2018-07-26T12:14:00Z">
+            <w:ins w:id="289" w:author="Travis Tai" w:date="2018-07-26T12:14:00Z">
               <w:r>
                 <w:rPr>
                   <w:rFonts w:ascii="Times New Roman" w:eastAsia="Times New Roman" w:hAnsi="Times New Roman" w:cs="Times New Roman"/>
@@ -9387,7 +9545,7 @@
                 <w:t>thAr</w:t>
               </w:r>
             </w:ins>
-            <w:ins w:id="273" w:author="Travis Tai" w:date="2018-07-26T12:13:00Z">
+            <w:ins w:id="290" w:author="Travis Tai" w:date="2018-07-26T12:13:00Z">
               <w:r>
                 <w:rPr>
                   <w:rFonts w:ascii="Times New Roman" w:eastAsia="Times New Roman" w:hAnsi="Times New Roman" w:cs="Times New Roman"/>
@@ -9490,7 +9648,7 @@
           <w:szCs w:val="24"/>
         </w:rPr>
       </w:pPr>
-      <w:commentRangeStart w:id="274"/>
+      <w:commentRangeStart w:id="291"/>
       <w:r>
         <w:rPr>
           <w:rFonts w:ascii="Times New Roman" w:eastAsia="Times New Roman" w:hAnsi="Times New Roman" w:cs="Times New Roman"/>
@@ -9500,12 +9658,12 @@
         </w:rPr>
         <w:t xml:space="preserve">Figure </w:t>
       </w:r>
-      <w:commentRangeEnd w:id="274"/>
+      <w:commentRangeEnd w:id="291"/>
       <w:r>
         <w:rPr>
           <w:rStyle w:val="CommentReference"/>
         </w:rPr>
-        <w:commentReference w:id="274"/>
+        <w:commentReference w:id="291"/>
       </w:r>
       <w:r>
         <w:rPr>
@@ -9556,7 +9714,7 @@
         </w:rPr>
         <w:t>low = 0.1</w:t>
       </w:r>
-      <w:ins w:id="275" w:author="Travis Tai" w:date="2018-08-01T08:53:00Z">
+      <w:ins w:id="292" w:author="Travis Tai" w:date="2018-08-01T08:53:00Z">
         <w:r>
           <w:rPr>
             <w:rFonts w:ascii="Times New Roman" w:eastAsia="Times New Roman" w:hAnsi="Times New Roman" w:cs="Times New Roman"/>
@@ -9574,7 +9732,7 @@
         </w:rPr>
         <w:t>-</w:t>
       </w:r>
-      <w:ins w:id="276" w:author="Travis Tai" w:date="2018-08-01T08:53:00Z">
+      <w:ins w:id="293" w:author="Travis Tai" w:date="2018-08-01T08:53:00Z">
         <w:r>
           <w:rPr>
             <w:rFonts w:ascii="Times New Roman" w:eastAsia="Times New Roman" w:hAnsi="Times New Roman" w:cs="Times New Roman"/>
@@ -9592,7 +9750,7 @@
         </w:rPr>
         <w:t xml:space="preserve">, medium = </w:t>
       </w:r>
-      <w:ins w:id="277" w:author="Travis Tai" w:date="2018-08-01T08:53:00Z">
+      <w:ins w:id="294" w:author="Travis Tai" w:date="2018-08-01T08:53:00Z">
         <w:r>
           <w:rPr>
             <w:rFonts w:ascii="Times New Roman" w:eastAsia="Times New Roman" w:hAnsi="Times New Roman" w:cs="Times New Roman"/>
@@ -9610,7 +9768,7 @@
         </w:rPr>
         <w:t>-1.</w:t>
       </w:r>
-      <w:ins w:id="278" w:author="Travis Tai" w:date="2018-08-01T08:54:00Z">
+      <w:ins w:id="295" w:author="Travis Tai" w:date="2018-08-01T08:54:00Z">
         <w:r>
           <w:rPr>
             <w:rFonts w:ascii="Times New Roman" w:eastAsia="Times New Roman" w:hAnsi="Times New Roman" w:cs="Times New Roman"/>
@@ -9628,7 +9786,7 @@
         </w:rPr>
         <w:t>, high = 1.</w:t>
       </w:r>
-      <w:ins w:id="279" w:author="Travis Tai" w:date="2018-08-01T08:54:00Z">
+      <w:ins w:id="296" w:author="Travis Tai" w:date="2018-08-01T08:54:00Z">
         <w:r>
           <w:rPr>
             <w:rFonts w:ascii="Times New Roman" w:eastAsia="Times New Roman" w:hAnsi="Times New Roman" w:cs="Times New Roman"/>
@@ -9646,7 +9804,7 @@
         </w:rPr>
         <w:t>-2.</w:t>
       </w:r>
-      <w:ins w:id="280" w:author="Travis Tai" w:date="2018-08-01T08:54:00Z">
+      <w:ins w:id="297" w:author="Travis Tai" w:date="2018-08-01T08:54:00Z">
         <w:r>
           <w:rPr>
             <w:rFonts w:ascii="Times New Roman" w:eastAsia="Times New Roman" w:hAnsi="Times New Roman" w:cs="Times New Roman"/>
@@ -9664,7 +9822,7 @@
         </w:rPr>
         <w:t>, very high = 2.</w:t>
       </w:r>
-      <w:ins w:id="281" w:author="Travis Tai" w:date="2018-08-01T08:55:00Z">
+      <w:ins w:id="298" w:author="Travis Tai" w:date="2018-08-01T08:55:00Z">
         <w:r>
           <w:rPr>
             <w:rFonts w:ascii="Times New Roman" w:eastAsia="Times New Roman" w:hAnsi="Times New Roman" w:cs="Times New Roman"/>
@@ -9723,17 +9881,7 @@
           <w:sz w:val="24"/>
           <w:szCs w:val="24"/>
         </w:rPr>
-        <w:t>) for articles and reviews published between 2007-</w:t>
-      </w:r>
-      <w:bookmarkStart w:id="282" w:name="_GoBack"/>
-      <w:bookmarkEnd w:id="282"/>
-      <w:r>
-        <w:rPr>
-          <w:rFonts w:ascii="Times New Roman" w:eastAsia="Times New Roman" w:hAnsi="Times New Roman" w:cs="Times New Roman"/>
-          <w:sz w:val="24"/>
-          <w:szCs w:val="24"/>
-        </w:rPr>
-        <w:t>2016 containing the term “climat* change” in title, abstract</w:t>
+        <w:t>) for articles and reviews published between 2007-2016 containing the term “climat* change” in title, abstract</w:t>
       </w:r>
       <w:r>
         <w:rPr>
@@ -9759,7 +9907,7 @@
         </w:rPr>
         <w:t>We further restricted publications to those journals with &gt;</w:t>
       </w:r>
-      <w:ins w:id="283" w:author="Travis Tai" w:date="2018-07-31T14:15:00Z">
+      <w:ins w:id="299" w:author="Travis Tai" w:date="2018-07-31T14:15:00Z">
         <w:r>
           <w:rPr>
             <w:rFonts w:ascii="Times New Roman" w:eastAsia="Times New Roman" w:hAnsi="Times New Roman" w:cs="Times New Roman"/>
@@ -9777,7 +9925,7 @@
         </w:rPr>
         <w:t xml:space="preserve">00 total citation records (i.e. journals which regularly published climate change research, n = </w:t>
       </w:r>
-      <w:ins w:id="284" w:author="Travis Tai" w:date="2018-08-01T08:50:00Z">
+      <w:ins w:id="300" w:author="Travis Tai" w:date="2018-08-01T08:50:00Z">
         <w:r>
           <w:rPr>
             <w:rFonts w:ascii="Times New Roman" w:eastAsia="Times New Roman" w:hAnsi="Times New Roman" w:cs="Times New Roman"/>
@@ -10417,7 +10565,7 @@
         </w:rPr>
         <w:t xml:space="preserve"> quantiles) and access (open/closed) as fixed effects and year and journal as random intercepts. </w:t>
       </w:r>
-      <w:ins w:id="285" w:author="James Robinson" w:date="2018-07-31T09:10:00Z">
+      <w:ins w:id="301" w:author="James Robinson" w:date="2018-07-31T09:10:00Z">
         <w:r>
           <w:rPr>
             <w:rFonts w:ascii="Times New Roman" w:eastAsia="Times New Roman" w:hAnsi="Times New Roman" w:cs="Times New Roman"/>
@@ -10427,7 +10575,7 @@
           <w:t xml:space="preserve">We minimized outlier effects by excluding any </w:t>
         </w:r>
       </w:ins>
-      <w:ins w:id="286" w:author="James Robinson" w:date="2018-07-31T09:11:00Z">
+      <w:ins w:id="302" w:author="James Robinson" w:date="2018-07-31T09:11:00Z">
         <w:r>
           <w:rPr>
             <w:rFonts w:ascii="Times New Roman" w:eastAsia="Times New Roman" w:hAnsi="Times New Roman" w:cs="Times New Roman"/>
@@ -10437,7 +10585,7 @@
           <w:t xml:space="preserve">journal * year combination with fewer than 3 publications. </w:t>
         </w:r>
       </w:ins>
-      <w:ins w:id="287" w:author="James Robinson" w:date="2018-07-31T09:09:00Z">
+      <w:ins w:id="303" w:author="James Robinson" w:date="2018-07-31T09:09:00Z">
         <w:r>
           <w:rPr>
             <w:rFonts w:ascii="Times New Roman" w:eastAsia="Times New Roman" w:hAnsi="Times New Roman" w:cs="Times New Roman"/>
@@ -10447,7 +10595,7 @@
           <w:t>Average c</w:t>
         </w:r>
       </w:ins>
-      <w:del w:id="288" w:author="James Robinson" w:date="2018-07-31T09:09:00Z">
+      <w:del w:id="304" w:author="James Robinson" w:date="2018-07-31T09:09:00Z">
         <w:r>
           <w:rPr>
             <w:rFonts w:ascii="Times New Roman" w:eastAsia="Times New Roman" w:hAnsi="Times New Roman" w:cs="Times New Roman"/>
@@ -10465,7 +10613,7 @@
         </w:rPr>
         <w:t>itatio</w:t>
       </w:r>
-      <w:ins w:id="289" w:author="James Robinson" w:date="2018-07-31T09:09:00Z">
+      <w:ins w:id="305" w:author="James Robinson" w:date="2018-07-31T09:09:00Z">
         <w:r>
           <w:rPr>
             <w:rFonts w:ascii="Times New Roman" w:eastAsia="Times New Roman" w:hAnsi="Times New Roman" w:cs="Times New Roman"/>
@@ -10475,7 +10623,7 @@
           <w:t>ns</w:t>
         </w:r>
       </w:ins>
-      <w:del w:id="290" w:author="James Robinson" w:date="2018-07-31T09:09:00Z">
+      <w:del w:id="306" w:author="James Robinson" w:date="2018-07-31T09:09:00Z">
         <w:r>
           <w:rPr>
             <w:rFonts w:ascii="Times New Roman" w:eastAsia="Times New Roman" w:hAnsi="Times New Roman" w:cs="Times New Roman"/>
@@ -10644,7 +10792,7 @@
           <w:szCs w:val="24"/>
         </w:rPr>
       </w:pPr>
-      <w:commentRangeStart w:id="291"/>
+      <w:commentRangeStart w:id="307"/>
       <w:r>
         <w:rPr>
           <w:rFonts w:ascii="Times New Roman" w:eastAsia="Times New Roman" w:hAnsi="Times New Roman" w:cs="Times New Roman"/>
@@ -10655,12 +10803,12 @@
         <w:lastRenderedPageBreak/>
         <w:t xml:space="preserve">Code </w:t>
       </w:r>
-      <w:commentRangeEnd w:id="291"/>
+      <w:commentRangeEnd w:id="307"/>
       <w:r>
         <w:rPr>
           <w:rStyle w:val="CommentReference"/>
         </w:rPr>
-        <w:commentReference w:id="291"/>
+        <w:commentReference w:id="307"/>
       </w:r>
       <w:r>
         <w:rPr>
@@ -11179,8 +11327,8 @@
           <w:lang w:val="en-US"/>
         </w:rPr>
       </w:pPr>
-      <w:moveToRangeStart w:id="292" w:author="James Robinson" w:date="2018-08-01T15:42:00Z" w:name="move520901469"/>
-      <w:moveTo w:id="293" w:author="James Robinson" w:date="2018-08-01T15:42:00Z">
+      <w:moveToRangeStart w:id="308" w:author="James Robinson" w:date="2018-08-01T15:42:00Z" w:name="move520901469"/>
+      <w:moveTo w:id="309" w:author="James Robinson" w:date="2018-08-01T15:42:00Z">
         <w:r>
           <w:rPr>
             <w:rFonts w:ascii="Times New Roman" w:hAnsi="Times New Roman" w:cs="Times New Roman"/>
@@ -11215,7 +11363,7 @@
         </w:r>
       </w:moveTo>
     </w:p>
-    <w:moveToRangeEnd w:id="292"/>
+    <w:moveToRangeEnd w:id="308"/>
     <w:p>
       <w:pPr>
         <w:widowControl w:val="0"/>
@@ -11388,7 +11536,7 @@
         <w:spacing w:line="480" w:lineRule="auto"/>
         <w:ind w:left="480" w:hanging="480"/>
         <w:rPr>
-          <w:ins w:id="294" w:author="James Robinson" w:date="2018-08-01T15:43:00Z"/>
+          <w:ins w:id="310" w:author="James Robinson" w:date="2018-08-01T15:43:00Z"/>
           <w:rFonts w:ascii="Times New Roman" w:hAnsi="Times New Roman"/>
           <w:noProof/>
           <w:sz w:val="24"/>
@@ -11467,7 +11615,7 @@
           <w:lang w:val="en-US"/>
         </w:rPr>
       </w:pPr>
-      <w:ins w:id="295" w:author="James Robinson" w:date="2018-08-01T15:43:00Z">
+      <w:ins w:id="311" w:author="James Robinson" w:date="2018-08-01T15:43:00Z">
         <w:r>
           <w:rPr>
             <w:rFonts w:ascii="Times New Roman" w:hAnsi="Times New Roman"/>
@@ -11486,7 +11634,7 @@
             <w:sz w:val="24"/>
             <w:szCs w:val="24"/>
             <w:lang w:val="en-GB"/>
-            <w:rPrChange w:id="296" w:author="James Robinson" w:date="2018-08-01T15:43:00Z">
+            <w:rPrChange w:id="312" w:author="James Robinson" w:date="2018-08-01T15:43:00Z">
               <w:rPr>
                 <w:rFonts w:ascii="Times New Roman" w:hAnsi="Times New Roman"/>
                 <w:noProof/>
@@ -11516,7 +11664,7 @@
             <w:sz w:val="24"/>
             <w:szCs w:val="24"/>
             <w:lang w:val="en-GB"/>
-            <w:rPrChange w:id="297" w:author="James Robinson" w:date="2018-08-01T15:43:00Z">
+            <w:rPrChange w:id="313" w:author="James Robinson" w:date="2018-08-01T15:43:00Z">
               <w:rPr>
                 <w:rFonts w:ascii="Times New Roman" w:hAnsi="Times New Roman"/>
                 <w:noProof/>
@@ -11679,7 +11827,7 @@
         <w:spacing w:line="480" w:lineRule="auto"/>
         <w:ind w:left="480" w:hanging="480"/>
         <w:rPr>
-          <w:del w:id="298" w:author="James Robinson" w:date="2018-08-01T15:42:00Z"/>
+          <w:del w:id="314" w:author="James Robinson" w:date="2018-08-01T15:42:00Z"/>
           <w:rFonts w:ascii="Times New Roman" w:hAnsi="Times New Roman"/>
           <w:noProof/>
           <w:sz w:val="24"/>
@@ -11687,7 +11835,7 @@
           <w:lang w:val="en-US"/>
         </w:rPr>
       </w:pPr>
-      <w:del w:id="299" w:author="James Robinson" w:date="2018-08-01T15:42:00Z">
+      <w:del w:id="315" w:author="James Robinson" w:date="2018-08-01T15:42:00Z">
         <w:r>
           <w:rPr>
             <w:rFonts w:ascii="Times New Roman" w:hAnsi="Times New Roman"/>
@@ -11824,7 +11972,7 @@
         <w:spacing w:line="480" w:lineRule="auto"/>
         <w:ind w:left="480" w:hanging="480"/>
         <w:rPr>
-          <w:ins w:id="300" w:author="James Robinson" w:date="2018-08-01T15:42:00Z"/>
+          <w:ins w:id="316" w:author="James Robinson" w:date="2018-08-01T15:42:00Z"/>
           <w:rFonts w:ascii="Times New Roman" w:hAnsi="Times New Roman"/>
           <w:noProof/>
           <w:sz w:val="24"/>
@@ -11903,7 +12051,7 @@
           <w:lang w:val="en-US"/>
         </w:rPr>
       </w:pPr>
-      <w:ins w:id="301" w:author="James Robinson" w:date="2018-08-01T15:42:00Z">
+      <w:ins w:id="317" w:author="James Robinson" w:date="2018-08-01T15:42:00Z">
         <w:r>
           <w:rPr>
             <w:rFonts w:ascii="Times New Roman" w:hAnsi="Times New Roman" w:cs="Times New Roman"/>
@@ -12028,7 +12176,7 @@
         <w:spacing w:line="480" w:lineRule="auto"/>
         <w:ind w:left="480" w:hanging="480"/>
         <w:rPr>
-          <w:ins w:id="302" w:author="James Robinson" w:date="2018-08-01T15:44:00Z"/>
+          <w:ins w:id="318" w:author="James Robinson" w:date="2018-08-01T15:44:00Z"/>
           <w:rFonts w:ascii="Times New Roman" w:hAnsi="Times New Roman"/>
           <w:noProof/>
           <w:sz w:val="24"/>
@@ -12108,7 +12256,7 @@
           <w:lang w:val="en-US"/>
         </w:rPr>
       </w:pPr>
-      <w:ins w:id="303" w:author="James Robinson" w:date="2018-08-01T15:44:00Z">
+      <w:ins w:id="319" w:author="James Robinson" w:date="2018-08-01T15:44:00Z">
         <w:r>
           <w:rPr>
             <w:rFonts w:ascii="Times New Roman" w:hAnsi="Times New Roman"/>
@@ -12120,7 +12268,7 @@
           <w:t xml:space="preserve">Himmelstein, DS, Romero AR, Levernier JG, </w:t>
         </w:r>
       </w:ins>
-      <w:ins w:id="304" w:author="James Robinson" w:date="2018-08-01T15:45:00Z">
+      <w:ins w:id="320" w:author="James Robinson" w:date="2018-08-01T15:45:00Z">
         <w:r>
           <w:rPr>
             <w:rFonts w:ascii="Times New Roman" w:hAnsi="Times New Roman"/>
@@ -12139,7 +12287,7 @@
             <w:sz w:val="24"/>
             <w:szCs w:val="24"/>
             <w:lang w:val="en-US"/>
-            <w:rPrChange w:id="305" w:author="James Robinson" w:date="2018-08-01T15:47:00Z">
+            <w:rPrChange w:id="321" w:author="James Robinson" w:date="2018-08-01T15:47:00Z">
               <w:rPr>
                 <w:rFonts w:ascii="Times New Roman" w:hAnsi="Times New Roman"/>
                 <w:noProof/>
@@ -12152,7 +12300,7 @@
           <w:t>eLife</w:t>
         </w:r>
       </w:ins>
-      <w:ins w:id="306" w:author="James Robinson" w:date="2018-08-01T15:46:00Z">
+      <w:ins w:id="322" w:author="James Robinson" w:date="2018-08-01T15:46:00Z">
         <w:r>
           <w:rPr>
             <w:rFonts w:ascii="Times New Roman" w:hAnsi="Times New Roman"/>
@@ -12171,7 +12319,7 @@
             <w:sz w:val="24"/>
             <w:szCs w:val="24"/>
             <w:lang w:val="en-US"/>
-            <w:rPrChange w:id="307" w:author="James Robinson" w:date="2018-08-01T15:47:00Z">
+            <w:rPrChange w:id="323" w:author="James Robinson" w:date="2018-08-01T15:47:00Z">
               <w:rPr>
                 <w:rFonts w:ascii="Times New Roman" w:hAnsi="Times New Roman"/>
                 <w:noProof/>
@@ -12214,7 +12362,7 @@
           <w:t>e32822.</w:t>
         </w:r>
       </w:ins>
-      <w:ins w:id="308" w:author="James Robinson" w:date="2018-08-01T15:45:00Z">
+      <w:ins w:id="324" w:author="James Robinson" w:date="2018-08-01T15:45:00Z">
         <w:r>
           <w:rPr>
             <w:rFonts w:ascii="Times New Roman" w:hAnsi="Times New Roman"/>
@@ -12505,7 +12653,7 @@
           <w:lang w:val="en-US"/>
         </w:rPr>
       </w:pPr>
-      <w:commentRangeStart w:id="309"/>
+      <w:commentRangeStart w:id="325"/>
       <w:r>
         <w:rPr>
           <w:rFonts w:ascii="Times New Roman" w:hAnsi="Times New Roman"/>
@@ -12516,12 +12664,12 @@
         </w:rPr>
         <w:t xml:space="preserve">McSweeney </w:t>
       </w:r>
-      <w:commentRangeEnd w:id="309"/>
+      <w:commentRangeEnd w:id="325"/>
       <w:r>
         <w:rPr>
           <w:rStyle w:val="CommentReference"/>
         </w:rPr>
-        <w:commentReference w:id="309"/>
+        <w:commentReference w:id="325"/>
       </w:r>
       <w:r>
         <w:rPr>
@@ -12555,7 +12703,7 @@
         </w:rPr>
         <w:t>.</w:t>
       </w:r>
-      <w:ins w:id="310" w:author="Travis Tai" w:date="2018-07-26T12:46:00Z">
+      <w:ins w:id="326" w:author="Travis Tai" w:date="2018-07-26T12:46:00Z">
         <w:r>
           <w:rPr>
             <w:rFonts w:ascii="Times New Roman" w:hAnsi="Times New Roman"/>
@@ -12567,7 +12715,7 @@
           <w:t xml:space="preserve"> Accessed </w:t>
         </w:r>
       </w:ins>
-      <w:ins w:id="311" w:author="Travis Tai" w:date="2018-07-26T12:47:00Z">
+      <w:ins w:id="327" w:author="Travis Tai" w:date="2018-07-26T12:47:00Z">
         <w:r>
           <w:rPr>
             <w:rFonts w:ascii="Times New Roman" w:hAnsi="Times New Roman"/>
@@ -12579,7 +12727,7 @@
           <w:t xml:space="preserve">on </w:t>
         </w:r>
       </w:ins>
-      <w:ins w:id="312" w:author="Travis Tai" w:date="2018-07-26T12:46:00Z">
+      <w:ins w:id="328" w:author="Travis Tai" w:date="2018-07-26T12:46:00Z">
         <w:r>
           <w:rPr>
             <w:rFonts w:ascii="Times New Roman" w:hAnsi="Times New Roman"/>
@@ -12591,7 +12739,7 @@
           <w:t xml:space="preserve">05-02-2018, from </w:t>
         </w:r>
       </w:ins>
-      <w:ins w:id="313" w:author="Travis Tai" w:date="2018-07-26T12:47:00Z">
+      <w:ins w:id="329" w:author="Travis Tai" w:date="2018-07-26T12:47:00Z">
         <w:r>
           <w:rPr>
             <w:rFonts w:ascii="Times New Roman" w:hAnsi="Times New Roman"/>
@@ -12893,7 +13041,7 @@
         </w:rPr>
         <w:t>Obama B (2013) Executive Order—Making open and machine readable the new default for government information.</w:t>
       </w:r>
-      <w:ins w:id="314" w:author="Travis Tai" w:date="2018-07-26T12:47:00Z">
+      <w:ins w:id="330" w:author="Travis Tai" w:date="2018-07-26T12:47:00Z">
         <w:r>
           <w:rPr>
             <w:rFonts w:ascii="Times New Roman" w:hAnsi="Times New Roman"/>
@@ -12905,7 +13053,7 @@
           <w:t xml:space="preserve"> Accessed on 05-02-2018, from </w:t>
         </w:r>
       </w:ins>
-      <w:ins w:id="315" w:author="Travis Tai" w:date="2018-07-26T12:48:00Z">
+      <w:ins w:id="331" w:author="Travis Tai" w:date="2018-07-26T12:48:00Z">
         <w:r>
           <w:rPr>
             <w:rFonts w:ascii="Times New Roman" w:hAnsi="Times New Roman"/>
@@ -12998,7 +13146,7 @@
         <w:spacing w:line="480" w:lineRule="auto"/>
         <w:ind w:left="480" w:hanging="480"/>
         <w:rPr>
-          <w:ins w:id="316" w:author="Travis Tai" w:date="2018-07-26T11:24:00Z"/>
+          <w:ins w:id="332" w:author="Travis Tai" w:date="2018-07-26T11:24:00Z"/>
           <w:rFonts w:ascii="Times New Roman" w:hAnsi="Times New Roman" w:cs="Times New Roman"/>
           <w:noProof/>
           <w:sz w:val="24"/>
@@ -13033,7 +13181,7 @@
           <w:lang w:val="en-US"/>
         </w:rPr>
       </w:pPr>
-      <w:ins w:id="317" w:author="Travis Tai" w:date="2018-07-26T11:24:00Z">
+      <w:ins w:id="333" w:author="Travis Tai" w:date="2018-07-26T11:24:00Z">
         <w:r>
           <w:rPr>
             <w:rFonts w:ascii="Times New Roman" w:hAnsi="Times New Roman" w:cs="Times New Roman"/>
@@ -13044,7 +13192,7 @@
           <w:t>Rafidimanantsoa HP, Poudyal</w:t>
         </w:r>
       </w:ins>
-      <w:ins w:id="318" w:author="Travis Tai" w:date="2018-07-26T11:25:00Z">
+      <w:ins w:id="334" w:author="Travis Tai" w:date="2018-07-26T11:25:00Z">
         <w:r>
           <w:rPr>
             <w:rFonts w:ascii="Times New Roman" w:hAnsi="Times New Roman" w:cs="Times New Roman"/>
@@ -13055,7 +13203,7 @@
           <w:t xml:space="preserve"> </w:t>
         </w:r>
       </w:ins>
-      <w:ins w:id="319" w:author="Travis Tai" w:date="2018-07-26T11:24:00Z">
+      <w:ins w:id="335" w:author="Travis Tai" w:date="2018-07-26T11:24:00Z">
         <w:r>
           <w:rPr>
             <w:rFonts w:ascii="Times New Roman" w:hAnsi="Times New Roman" w:cs="Times New Roman"/>
@@ -13066,7 +13214,7 @@
           <w:t>M, Ramamonjisoa BS and Jones</w:t>
         </w:r>
       </w:ins>
-      <w:ins w:id="320" w:author="Travis Tai" w:date="2018-07-26T11:25:00Z">
+      <w:ins w:id="336" w:author="Travis Tai" w:date="2018-07-26T11:25:00Z">
         <w:r>
           <w:rPr>
             <w:rFonts w:ascii="Times New Roman" w:hAnsi="Times New Roman" w:cs="Times New Roman"/>
@@ -13077,7 +13225,7 @@
           <w:t xml:space="preserve"> </w:t>
         </w:r>
       </w:ins>
-      <w:ins w:id="321" w:author="Travis Tai" w:date="2018-07-26T11:24:00Z">
+      <w:ins w:id="337" w:author="Travis Tai" w:date="2018-07-26T11:24:00Z">
         <w:r>
           <w:rPr>
             <w:rFonts w:ascii="Times New Roman" w:hAnsi="Times New Roman" w:cs="Times New Roman"/>
@@ -13088,7 +13236,7 @@
           <w:t xml:space="preserve">JPG </w:t>
         </w:r>
       </w:ins>
-      <w:ins w:id="322" w:author="Travis Tai" w:date="2018-07-26T11:25:00Z">
+      <w:ins w:id="338" w:author="Travis Tai" w:date="2018-07-26T11:25:00Z">
         <w:r>
           <w:rPr>
             <w:rFonts w:ascii="Times New Roman" w:hAnsi="Times New Roman" w:cs="Times New Roman"/>
@@ -13099,7 +13247,7 @@
           <w:t>(</w:t>
         </w:r>
       </w:ins>
-      <w:ins w:id="323" w:author="Travis Tai" w:date="2018-07-26T11:24:00Z">
+      <w:ins w:id="339" w:author="Travis Tai" w:date="2018-07-26T11:24:00Z">
         <w:r>
           <w:rPr>
             <w:rFonts w:ascii="Times New Roman" w:hAnsi="Times New Roman" w:cs="Times New Roman"/>
@@ -13143,9 +13291,8 @@
             <w:szCs w:val="24"/>
             <w:lang w:val="en-US"/>
           </w:rPr>
-          <w:t xml:space="preserve">ar Conservation &amp; Development 13, </w:t>
-        </w:r>
-        <w:proofErr w:type="gramStart"/>
+          <w:t>ar Conservation &amp; Development 13, 1:</w:t>
+        </w:r>
         <w:r>
           <w:rPr>
             <w:rFonts w:ascii="Times New Roman" w:hAnsi="Times New Roman" w:cs="Times New Roman"/>
@@ -13153,26 +13300,7 @@
             <w:szCs w:val="24"/>
             <w:lang w:val="en-US"/>
           </w:rPr>
-          <w:t>1:</w:t>
-        </w:r>
-        <w:r>
-          <w:rPr>
-            <w:rFonts w:ascii="Times New Roman" w:hAnsi="Times New Roman" w:cs="Times New Roman"/>
-            <w:sz w:val="24"/>
-            <w:szCs w:val="24"/>
-            <w:lang w:val="en-US"/>
-          </w:rPr>
-          <w:t>xx</w:t>
-        </w:r>
-        <w:proofErr w:type="gramEnd"/>
-        <w:r>
-          <w:rPr>
-            <w:rFonts w:ascii="Times New Roman" w:hAnsi="Times New Roman" w:cs="Times New Roman"/>
-            <w:sz w:val="24"/>
-            <w:szCs w:val="24"/>
-            <w:lang w:val="en-US"/>
-          </w:rPr>
-          <w:t>–xx</w:t>
+          <w:t>xx–xx</w:t>
         </w:r>
         <w:r>
           <w:rPr>
@@ -13274,7 +13402,7 @@
         <w:spacing w:line="480" w:lineRule="auto"/>
         <w:ind w:left="480" w:hanging="480"/>
         <w:rPr>
-          <w:ins w:id="324" w:author="Travis Tai" w:date="2018-07-26T10:25:00Z"/>
+          <w:ins w:id="340" w:author="Travis Tai" w:date="2018-07-26T10:25:00Z"/>
           <w:rFonts w:ascii="Times New Roman" w:hAnsi="Times New Roman"/>
           <w:noProof/>
           <w:sz w:val="24"/>
@@ -13354,7 +13482,7 @@
           <w:lang w:val="en-US"/>
         </w:rPr>
       </w:pPr>
-      <w:ins w:id="325" w:author="Travis Tai" w:date="2018-07-26T10:25:00Z">
+      <w:ins w:id="341" w:author="Travis Tai" w:date="2018-07-26T10:25:00Z">
         <w:r>
           <w:rPr>
             <w:rFonts w:ascii="Times New Roman" w:eastAsia="Times New Roman" w:hAnsi="Times New Roman" w:cs="Lucida Grande"/>
@@ -13367,7 +13495,7 @@
           <w:t xml:space="preserve">SCImago, (n.d.). SJR — SCImago Journal &amp; Country Rank [Portal]. Retrieved </w:t>
         </w:r>
       </w:ins>
-      <w:ins w:id="326" w:author="Travis Tai" w:date="2018-07-26T10:50:00Z">
+      <w:ins w:id="342" w:author="Travis Tai" w:date="2018-07-26T10:50:00Z">
         <w:r>
           <w:rPr>
             <w:rFonts w:ascii="Times New Roman" w:eastAsia="Times New Roman" w:hAnsi="Times New Roman" w:cs="Lucida Grande"/>
@@ -13380,7 +13508,7 @@
           <w:t>05-02-2018</w:t>
         </w:r>
       </w:ins>
-      <w:ins w:id="327" w:author="Travis Tai" w:date="2018-07-26T10:25:00Z">
+      <w:ins w:id="343" w:author="Travis Tai" w:date="2018-07-26T10:25:00Z">
         <w:r>
           <w:rPr>
             <w:rFonts w:ascii="Times New Roman" w:eastAsia="Times New Roman" w:hAnsi="Times New Roman" w:cs="Lucida Grande"/>
@@ -13403,7 +13531,7 @@
         <w:spacing w:line="480" w:lineRule="auto"/>
         <w:ind w:left="480" w:hanging="480"/>
         <w:rPr>
-          <w:ins w:id="328" w:author="James Robinson" w:date="2018-08-01T15:42:00Z"/>
+          <w:ins w:id="344" w:author="James Robinson" w:date="2018-08-01T15:42:00Z"/>
           <w:rFonts w:ascii="Times New Roman" w:hAnsi="Times New Roman"/>
           <w:noProof/>
           <w:sz w:val="24"/>
@@ -13475,14 +13603,14 @@
         <w:spacing w:line="480" w:lineRule="auto"/>
         <w:ind w:left="480" w:hanging="480"/>
         <w:rPr>
-          <w:del w:id="329" w:author="James Robinson" w:date="2018-08-01T15:42:00Z"/>
+          <w:del w:id="345" w:author="James Robinson" w:date="2018-08-01T15:42:00Z"/>
           <w:rFonts w:ascii="Times New Roman" w:hAnsi="Times New Roman" w:cs="Times New Roman"/>
           <w:noProof/>
           <w:sz w:val="24"/>
         </w:rPr>
       </w:pPr>
-      <w:moveToRangeStart w:id="330" w:author="James Robinson" w:date="2018-08-01T15:42:00Z" w:name="move520901478"/>
-      <w:moveTo w:id="331" w:author="James Robinson" w:date="2018-08-01T15:42:00Z">
+      <w:moveToRangeStart w:id="346" w:author="James Robinson" w:date="2018-08-01T15:42:00Z" w:name="move520901478"/>
+      <w:moveTo w:id="347" w:author="James Robinson" w:date="2018-08-01T15:42:00Z">
         <w:r>
           <w:rPr>
             <w:rFonts w:ascii="Times New Roman" w:hAnsi="Times New Roman" w:cs="Times New Roman"/>
@@ -13528,7 +13656,7 @@
         </w:r>
       </w:moveTo>
     </w:p>
-    <w:moveToRangeEnd w:id="330"/>
+    <w:moveToRangeEnd w:id="346"/>
     <w:p>
       <w:pPr>
         <w:widowControl w:val="0"/>
@@ -13860,7 +13988,7 @@
           <w:lang w:val="en-US"/>
         </w:rPr>
       </w:pPr>
-      <w:ins w:id="332" w:author="Travis Tai" w:date="2018-07-26T11:46:00Z">
+      <w:ins w:id="348" w:author="Travis Tai" w:date="2018-07-26T11:46:00Z">
         <w:r>
           <w:rPr>
             <w:rFonts w:ascii="Times New Roman" w:eastAsia="Times New Roman" w:hAnsi="Times New Roman" w:cs="Times New Roman"/>
@@ -13889,8 +14017,8 @@
         </w:rPr>
         <w:fldChar w:fldCharType="separate"/>
       </w:r>
-      <w:moveFromRangeStart w:id="333" w:author="James Robinson" w:date="2018-08-01T15:42:00Z" w:name="move520901469"/>
-      <w:moveFrom w:id="334" w:author="James Robinson" w:date="2018-08-01T15:42:00Z">
+      <w:moveFromRangeStart w:id="349" w:author="James Robinson" w:date="2018-08-01T15:42:00Z" w:name="move520901469"/>
+      <w:moveFrom w:id="350" w:author="James Robinson" w:date="2018-08-01T15:42:00Z">
         <w:r>
           <w:rPr>
             <w:rFonts w:ascii="Times New Roman" w:hAnsi="Times New Roman" w:cs="Times New Roman"/>
@@ -13924,7 +14052,7 @@
           <w:t xml:space="preserve"> 352, 508–512. doi:10.1126/science.352.6285.508.</w:t>
         </w:r>
       </w:moveFrom>
-      <w:moveFromRangeEnd w:id="333"/>
+      <w:moveFromRangeEnd w:id="349"/>
     </w:p>
     <w:p>
       <w:pPr>
@@ -13935,7 +14063,7 @@
         <w:spacing w:line="480" w:lineRule="auto"/>
         <w:ind w:left="480" w:hanging="480"/>
         <w:rPr>
-          <w:del w:id="335" w:author="James Robinson" w:date="2018-08-01T15:42:00Z"/>
+          <w:del w:id="351" w:author="James Robinson" w:date="2018-08-01T15:42:00Z"/>
           <w:rFonts w:ascii="Times New Roman" w:hAnsi="Times New Roman" w:cs="Times New Roman"/>
           <w:noProof/>
           <w:sz w:val="24"/>
@@ -13943,7 +14071,7 @@
           <w:lang w:val="en-US"/>
         </w:rPr>
       </w:pPr>
-      <w:del w:id="336" w:author="James Robinson" w:date="2018-08-01T15:42:00Z">
+      <w:del w:id="352" w:author="James Robinson" w:date="2018-08-01T15:42:00Z">
         <w:r>
           <w:rPr>
             <w:rFonts w:ascii="Times New Roman" w:hAnsi="Times New Roman" w:cs="Times New Roman"/>
@@ -13987,15 +14115,15 @@
         <w:spacing w:line="480" w:lineRule="auto"/>
         <w:ind w:left="480" w:hanging="480"/>
         <w:rPr>
-          <w:del w:id="337" w:author="James Robinson" w:date="2018-08-01T15:42:00Z"/>
+          <w:del w:id="353" w:author="James Robinson" w:date="2018-08-01T15:42:00Z"/>
           <w:rFonts w:ascii="Times New Roman" w:hAnsi="Times New Roman" w:cs="Times New Roman"/>
           <w:noProof/>
           <w:sz w:val="24"/>
         </w:rPr>
       </w:pPr>
-      <w:moveFromRangeStart w:id="338" w:author="James Robinson" w:date="2018-08-01T15:42:00Z" w:name="move520901478"/>
-      <w:moveFrom w:id="339" w:author="James Robinson" w:date="2018-08-01T15:42:00Z">
-        <w:del w:id="340" w:author="James Robinson" w:date="2018-08-01T15:42:00Z">
+      <w:moveFromRangeStart w:id="354" w:author="James Robinson" w:date="2018-08-01T15:42:00Z" w:name="move520901478"/>
+      <w:moveFrom w:id="355" w:author="James Robinson" w:date="2018-08-01T15:42:00Z">
+        <w:del w:id="356" w:author="James Robinson" w:date="2018-08-01T15:42:00Z">
           <w:r>
             <w:rPr>
               <w:rFonts w:ascii="Times New Roman" w:hAnsi="Times New Roman" w:cs="Times New Roman"/>
@@ -14031,7 +14159,7 @@
         </w:del>
       </w:moveFrom>
     </w:p>
-    <w:moveFromRangeEnd w:id="338"/>
+    <w:moveFromRangeEnd w:id="354"/>
     <w:p>
       <w:pPr>
         <w:widowControl w:val="0"/>
@@ -14047,7 +14175,7 @@
           <w:szCs w:val="24"/>
         </w:rPr>
       </w:pPr>
-      <w:ins w:id="341" w:author="Travis Tai" w:date="2018-07-26T11:46:00Z">
+      <w:ins w:id="357" w:author="Travis Tai" w:date="2018-07-26T11:46:00Z">
         <w:r>
           <w:rPr>
             <w:rFonts w:ascii="Times New Roman" w:eastAsia="Times New Roman" w:hAnsi="Times New Roman" w:cs="Times New Roman"/>
@@ -14785,7 +14913,7 @@
       </w:r>
     </w:p>
   </w:comment>
-  <w:comment w:id="116" w:author="Travis Tai" w:date="2018-07-31T17:16:00Z" w:initials="TT">
+  <w:comment w:id="117" w:author="Travis Tai" w:date="2018-07-31T17:16:00Z" w:initials="TT">
     <w:p>
       <w:pPr>
         <w:pStyle w:val="CommentText"/>
@@ -14811,7 +14939,7 @@
       </w:pPr>
     </w:p>
   </w:comment>
-  <w:comment w:id="117" w:author="James Robinson" w:date="2018-08-01T14:40:00Z" w:initials="JR">
+  <w:comment w:id="118" w:author="James Robinson" w:date="2018-08-01T14:40:00Z" w:initials="JR">
     <w:p>
       <w:pPr>
         <w:pStyle w:val="CommentText"/>
@@ -14861,7 +14989,7 @@
       </w:r>
     </w:p>
   </w:comment>
-  <w:comment w:id="124" w:author="Travis Tai" w:date="2018-07-31T17:20:00Z" w:initials="TT">
+  <w:comment w:id="121" w:author="James Robinson" w:date="2018-08-07T12:40:00Z" w:initials="JR">
     <w:p>
       <w:pPr>
         <w:pStyle w:val="CommentText"/>
@@ -14873,11 +15001,27 @@
         <w:annotationRef/>
       </w:r>
       <w:r>
+        <w:t>can cut now?</w:t>
+      </w:r>
+    </w:p>
+  </w:comment>
+  <w:comment w:id="126" w:author="Travis Tai" w:date="2018-07-31T17:20:00Z" w:initials="TT">
+    <w:p>
+      <w:pPr>
+        <w:pStyle w:val="CommentText"/>
+      </w:pPr>
+      <w:r>
+        <w:rPr>
+          <w:rStyle w:val="CommentReference"/>
+        </w:rPr>
+        <w:annotationRef/>
+      </w:r>
+      <w:r>
         <w:t>We should cite that other paper of their’s too.</w:t>
       </w:r>
     </w:p>
   </w:comment>
-  <w:comment w:id="125" w:author="James Robinson" w:date="2018-08-01T14:41:00Z" w:initials="JR">
+  <w:comment w:id="127" w:author="James Robinson" w:date="2018-08-01T14:41:00Z" w:initials="JR">
     <w:p>
       <w:pPr>
         <w:pStyle w:val="CommentText"/>
@@ -14911,7 +15055,7 @@
       </w:r>
     </w:p>
   </w:comment>
-  <w:comment w:id="128" w:author="James Robinson" w:date="2018-07-31T17:15:00Z" w:initials="JR">
+  <w:comment w:id="130" w:author="James Robinson" w:date="2018-07-31T17:15:00Z" w:initials="JR">
     <w:p>
       <w:pPr>
         <w:pStyle w:val="CommentText"/>
@@ -14940,7 +15084,7 @@
       </w:r>
     </w:p>
   </w:comment>
-  <w:comment w:id="131" w:author="James Robinson" w:date="2018-08-01T14:25:00Z" w:initials="JR">
+  <w:comment w:id="133" w:author="James Robinson" w:date="2018-08-01T14:25:00Z" w:initials="JR">
     <w:p>
       <w:pPr>
         <w:pStyle w:val="CommentText"/>
@@ -14956,7 +15100,23 @@
       </w:r>
     </w:p>
   </w:comment>
-  <w:comment w:id="218" w:author="Travis Tai" w:date="2018-07-26T11:27:00Z" w:initials="TT">
+  <w:comment w:id="134" w:author="James Robinson" w:date="2018-08-07T12:41:00Z" w:initials="JR">
+    <w:p>
+      <w:pPr>
+        <w:pStyle w:val="CommentText"/>
+      </w:pPr>
+      <w:r>
+        <w:rPr>
+          <w:rStyle w:val="CommentReference"/>
+        </w:rPr>
+        <w:annotationRef/>
+      </w:r>
+      <w:r>
+        <w:t>Not sure what we do here now. Just twist argument that OA is better for policy, and increasing trend towards OA (Fig 1) may help to overcome policy problems for developing countries/at small scales (e.g. Cvitatovic again).</w:t>
+      </w:r>
+    </w:p>
+  </w:comment>
+  <w:comment w:id="234" w:author="Travis Tai" w:date="2018-07-26T11:27:00Z" w:initials="TT">
     <w:p>
       <w:pPr>
         <w:rPr>
@@ -14999,7 +15159,7 @@
       </w:r>
     </w:p>
   </w:comment>
-  <w:comment w:id="260" w:author="Travis Tai" w:date="2018-08-01T08:23:00Z" w:initials="TT">
+  <w:comment w:id="276" w:author="Travis Tai" w:date="2018-08-01T08:23:00Z" w:initials="TT">
     <w:p>
       <w:pPr>
         <w:pStyle w:val="CommentText"/>
@@ -15015,7 +15175,7 @@
       </w:r>
     </w:p>
   </w:comment>
-  <w:comment w:id="261" w:author="James Robinson" w:date="2018-08-01T14:02:00Z" w:initials="JR">
+  <w:comment w:id="277" w:author="James Robinson" w:date="2018-08-01T14:02:00Z" w:initials="JR">
     <w:p>
       <w:pPr>
         <w:pStyle w:val="CommentText"/>
@@ -15031,7 +15191,7 @@
       </w:r>
     </w:p>
   </w:comment>
-  <w:comment w:id="270" w:author="Travis Tai" w:date="2018-07-26T12:14:00Z" w:initials="TT">
+  <w:comment w:id="287" w:author="Travis Tai" w:date="2018-07-26T12:14:00Z" w:initials="TT">
     <w:p>
       <w:pPr>
         <w:rPr>
@@ -15139,7 +15299,7 @@
       </w:r>
     </w:p>
   </w:comment>
-  <w:comment w:id="274" w:author="Travis Tai" w:date="2018-07-26T12:42:00Z" w:initials="TT">
+  <w:comment w:id="291" w:author="Travis Tai" w:date="2018-07-26T12:42:00Z" w:initials="TT">
     <w:p>
       <w:pPr>
         <w:rPr>
@@ -15430,7 +15590,7 @@
       </w:r>
     </w:p>
   </w:comment>
-  <w:comment w:id="291" w:author="Travis Tai" w:date="2018-08-01T08:30:00Z" w:initials="TT">
+  <w:comment w:id="307" w:author="Travis Tai" w:date="2018-08-01T08:30:00Z" w:initials="TT">
     <w:p>
       <w:pPr>
         <w:rPr>
@@ -15786,7 +15946,7 @@
       </w:pPr>
     </w:p>
   </w:comment>
-  <w:comment w:id="309" w:author="Travis Tai" w:date="2018-07-26T12:51:00Z" w:initials="TT">
+  <w:comment w:id="325" w:author="Travis Tai" w:date="2018-07-26T12:51:00Z" w:initials="TT">
     <w:p>
       <w:pPr>
         <w:rPr>
@@ -15965,10 +16125,12 @@
   <w15:commentEx w15:paraId="276762C8" w15:done="0"/>
   <w15:commentEx w15:paraId="2E85E703" w15:done="0"/>
   <w15:commentEx w15:paraId="41DF04F2" w15:paraIdParent="2E85E703" w15:done="0"/>
+  <w15:commentEx w15:paraId="1551E101" w15:done="0"/>
   <w15:commentEx w15:paraId="3E5450D0" w15:done="0"/>
   <w15:commentEx w15:paraId="4C7E0C64" w15:paraIdParent="3E5450D0" w15:done="0"/>
   <w15:commentEx w15:paraId="13C0B60A" w15:done="0"/>
   <w15:commentEx w15:paraId="3453B101" w15:done="0"/>
+  <w15:commentEx w15:paraId="31431923" w15:done="0"/>
   <w15:commentEx w15:paraId="5FFCECBD" w15:done="0"/>
   <w15:commentEx w15:paraId="072A6AA7" w15:done="0"/>
   <w15:commentEx w15:paraId="1389F2CC" w15:paraIdParent="072A6AA7" w15:done="0"/>
@@ -16032,7 +16194,7 @@
       <w:rPr>
         <w:rStyle w:val="PageNumber"/>
       </w:rPr>
-      <w:pPrChange w:id="342" w:author="James Robinson" w:date="2018-04-12T16:05:00Z">
+      <w:pPrChange w:id="358" w:author="James Robinson" w:date="2018-04-12T16:05:00Z">
         <w:pPr>
           <w:pStyle w:val="Footer"/>
         </w:pPr>
@@ -16061,7 +16223,7 @@
     <w:pPr>
       <w:pStyle w:val="Footer"/>
       <w:ind w:right="360"/>
-      <w:pPrChange w:id="343" w:author="James Robinson" w:date="2018-04-12T16:05:00Z">
+      <w:pPrChange w:id="359" w:author="James Robinson" w:date="2018-04-12T16:05:00Z">
         <w:pPr>
           <w:pStyle w:val="Footer"/>
         </w:pPr>
@@ -16104,7 +16266,7 @@
         <w:rStyle w:val="PageNumber"/>
         <w:noProof/>
       </w:rPr>
-      <w:t>7</w:t>
+      <w:t>6</w:t>
     </w:r>
     <w:r>
       <w:rPr>
@@ -16651,6 +16813,7 @@
   <w:style w:type="character" w:default="1" w:styleId="DefaultParagraphFont">
     <w:name w:val="Default Paragraph Font"/>
     <w:uiPriority w:val="1"/>
+    <w:semiHidden/>
     <w:unhideWhenUsed/>
   </w:style>
   <w:style w:type="table" w:default="1" w:styleId="TableNormal">
@@ -17246,7 +17409,7 @@
 </file>
 
 <file path=customXml/itemProps1.xml><?xml version="1.0" encoding="utf-8"?>
-<ds:datastoreItem xmlns:ds="http://schemas.openxmlformats.org/officeDocument/2006/customXml" ds:itemID="{218655BB-E896-5E49-A54B-B76E468B7A73}">
+<ds:datastoreItem xmlns:ds="http://schemas.openxmlformats.org/officeDocument/2006/customXml" ds:itemID="{148C989E-E63B-5044-BC98-05A7FE7F445A}">
   <ds:schemaRefs>
     <ds:schemaRef ds:uri="http://schemas.openxmlformats.org/officeDocument/2006/bibliography"/>
   </ds:schemaRefs>

</xml_diff>